<commit_message>
feat: added the Interview View.fxml since we only had the arrange interview.fxml but there was no view to consult the data and edit it.
feat: updated inform
</commit_message>
<xml_diff>
--- a/VicenteGarofalo_CarlosDVilaseca_13_G22.docx
+++ b/VicenteGarofalo_CarlosDVilaseca_13_G22.docx
@@ -4847,15 +4847,7 @@
           <w:rFonts w:asciiTheme="minorHAnsi" w:hAnsiTheme="minorHAnsi" w:cstheme="minorHAnsi"/>
           <w:color w:val="24292F"/>
         </w:rPr>
-        <w:t xml:space="preserve"> 0 corresponde al día 1 del mes, y </w:t>
-      </w:r>
-      <w:proofErr w:type="gramStart"/>
-      <w:r>
-        <w:rPr>
-          <w:rFonts w:asciiTheme="minorHAnsi" w:hAnsiTheme="minorHAnsi" w:cstheme="minorHAnsi"/>
-          <w:color w:val="24292F"/>
-        </w:rPr>
-        <w:t xml:space="preserve">la </w:t>
+        <w:t xml:space="preserve"> 0 corresponde al día 1 del mes, y la </w:t>
       </w:r>
       <w:r>
         <w:rPr>
@@ -4864,7 +4856,6 @@
         </w:rPr>
         <w:t>índice</w:t>
       </w:r>
-      <w:proofErr w:type="gramEnd"/>
       <w:r>
         <w:rPr>
           <w:rFonts w:asciiTheme="minorHAnsi" w:hAnsiTheme="minorHAnsi" w:cstheme="minorHAnsi"/>
@@ -5013,7 +5004,29 @@
           <w:rFonts w:asciiTheme="minorHAnsi" w:hAnsiTheme="minorHAnsi" w:cstheme="minorHAnsi"/>
           <w:color w:val="24292F"/>
         </w:rPr>
-        <w:t>El patrón de diseño Singleton (instancia única) está diseñado para restringir la creación de objetos pertenecientes a una clase o el valor de un tipo a un único objeto. Su intención consiste en garantizar que</w:t>
+        <w:t>El patrón de diseño Singleton (instancia única) está diseñado para restringir la creación de objetos p</w:t>
+      </w:r>
+      <w:r>
+        <w:rPr>
+          <w:noProof/>
+        </w:rPr>
+        <w:t xml:space="preserve"> </w:t>
+      </w:r>
+      <w:proofErr w:type="spellStart"/>
+      <w:r>
+        <w:rPr>
+          <w:rFonts w:asciiTheme="minorHAnsi" w:hAnsiTheme="minorHAnsi" w:cstheme="minorHAnsi"/>
+          <w:color w:val="24292F"/>
+        </w:rPr>
+        <w:t>ertenecientes</w:t>
+      </w:r>
+      <w:proofErr w:type="spellEnd"/>
+      <w:r>
+        <w:rPr>
+          <w:rFonts w:asciiTheme="minorHAnsi" w:hAnsiTheme="minorHAnsi" w:cstheme="minorHAnsi"/>
+          <w:color w:val="24292F"/>
+        </w:rPr>
+        <w:t xml:space="preserve"> a una clase o el valor de un tipo a un único objeto. Su intención consiste en garantizar que</w:t>
       </w:r>
       <w:r>
         <w:rPr>
@@ -6795,8 +6808,8 @@
           <w:color w:val="24292F"/>
         </w:rPr>
         <w:drawing>
-          <wp:inline distT="0" distB="0" distL="0" distR="0" wp14:anchorId="636ACFAE" wp14:editId="13AE21A1">
-            <wp:extent cx="6332220" cy="4448930"/>
+          <wp:inline distT="0" distB="0" distL="0" distR="0" wp14:anchorId="636ACFAE" wp14:editId="3269083D">
+            <wp:extent cx="4483100" cy="2984217"/>
             <wp:effectExtent l="0" t="0" r="0" b="0"/>
             <wp:docPr id="3" name="Picture 3"/>
             <wp:cNvGraphicFramePr>
@@ -6806,23 +6819,38 @@
               <a:graphicData uri="http://schemas.openxmlformats.org/drawingml/2006/picture">
                 <pic:pic xmlns:pic="http://schemas.openxmlformats.org/drawingml/2006/picture">
                   <pic:nvPicPr>
-                    <pic:cNvPr id="415028356" name=""/>
+                    <pic:cNvPr id="3" name="Picture 3"/>
                     <pic:cNvPicPr>
                       <a:picLocks noChangeAspect="1"/>
                     </pic:cNvPicPr>
                   </pic:nvPicPr>
-                  <pic:blipFill>
-                    <a:blip r:embed="rId11"/>
+                  <pic:blipFill rotWithShape="1">
+                    <a:blip r:embed="rId11">
+                      <a:extLst>
+                        <a:ext uri="{28A0092B-C50C-407E-A947-70E740481C1C}">
+                          <a14:useLocalDpi xmlns:a14="http://schemas.microsoft.com/office/drawing/2010/main" val="0"/>
+                        </a:ext>
+                      </a:extLst>
+                    </a:blip>
+                    <a:srcRect l="65662" t="5248" r="7099" b="39584"/>
                     <a:stretch/>
                   </pic:blipFill>
                   <pic:spPr bwMode="auto">
                     <a:xfrm>
                       <a:off x="0" y="0"/>
-                      <a:ext cx="6332220" cy="4448930"/>
+                      <a:ext cx="4520263" cy="3008955"/>
                     </a:xfrm>
                     <a:prstGeom prst="rect">
                       <a:avLst/>
                     </a:prstGeom>
+                    <a:ln>
+                      <a:noFill/>
+                    </a:ln>
+                    <a:extLst>
+                      <a:ext uri="{53640926-AAD7-44D8-BBD7-CCE9431645EC}">
+                        <a14:shadowObscured xmlns:a14="http://schemas.microsoft.com/office/drawing/2010/main"/>
+                      </a:ext>
+                    </a:extLst>
                   </pic:spPr>
                 </pic:pic>
               </a:graphicData>
@@ -6833,6 +6861,11 @@
     </w:p>
     <w:p>
       <w:pPr>
+        <w:pStyle w:val="ListParagraph"/>
+        <w:numPr>
+          <w:ilvl w:val="0"/>
+          <w:numId w:val="9"/>
+        </w:numPr>
         <w:spacing w:line="360" w:lineRule="auto"/>
         <w:jc w:val="both"/>
         <w:rPr>
@@ -6845,20 +6878,6 @@
           <w:rFonts w:asciiTheme="minorHAnsi" w:hAnsiTheme="minorHAnsi" w:cstheme="minorHAnsi"/>
           <w:color w:val="24292F"/>
         </w:rPr>
-        <w:t>1</w:t>
-      </w:r>
-      <w:r>
-        <w:rPr>
-          <w:rFonts w:asciiTheme="minorHAnsi" w:hAnsiTheme="minorHAnsi" w:cstheme="minorHAnsi"/>
-          <w:color w:val="24292F"/>
-        </w:rPr>
-        <w:t xml:space="preserve">. </w:t>
-      </w:r>
-      <w:r>
-        <w:rPr>
-          <w:rFonts w:asciiTheme="minorHAnsi" w:hAnsiTheme="minorHAnsi" w:cstheme="minorHAnsi"/>
-          <w:color w:val="24292F"/>
-        </w:rPr>
         <w:t>V</w:t>
       </w:r>
       <w:r>
@@ -6881,15 +6900,712 @@
       <w:r>
         <w:rPr>
           <w:rFonts w:asciiTheme="minorHAnsi" w:hAnsiTheme="minorHAnsi" w:cstheme="minorHAnsi"/>
+          <w:color w:val="24292F"/>
+        </w:rPr>
+        <w:t xml:space="preserve">La </w:t>
+      </w:r>
+      <w:r>
+        <w:rPr>
+          <w:rFonts w:asciiTheme="minorHAnsi" w:hAnsiTheme="minorHAnsi" w:cstheme="minorHAnsi"/>
+          <w:b/>
+          <w:bCs/>
+          <w:color w:val="24292F"/>
+        </w:rPr>
+        <w:t>vista principal</w:t>
+      </w:r>
+      <w:r>
+        <w:rPr>
+          <w:rFonts w:asciiTheme="minorHAnsi" w:hAnsiTheme="minorHAnsi" w:cstheme="minorHAnsi"/>
+          <w:color w:val="24292F"/>
+        </w:rPr>
+        <w:t xml:space="preserve"> está compuesta de la siguiente manera:</w:t>
+      </w:r>
+    </w:p>
+    <w:p>
+      <w:pPr>
+        <w:pStyle w:val="ListParagraph"/>
+        <w:numPr>
+          <w:ilvl w:val="0"/>
+          <w:numId w:val="7"/>
+        </w:numPr>
+        <w:spacing w:line="360" w:lineRule="auto"/>
+        <w:jc w:val="both"/>
+        <w:rPr>
+          <w:rFonts w:asciiTheme="minorHAnsi" w:hAnsiTheme="minorHAnsi" w:cstheme="minorHAnsi"/>
+          <w:color w:val="24292F"/>
+        </w:rPr>
+      </w:pPr>
+      <w:r>
+        <w:rPr>
+          <w:rFonts w:asciiTheme="minorHAnsi" w:hAnsiTheme="minorHAnsi" w:cstheme="minorHAnsi"/>
+          <w:color w:val="24292F"/>
+        </w:rPr>
+        <w:t xml:space="preserve">En la parte superior de la vista se encuentra un </w:t>
+      </w:r>
+      <w:r>
+        <w:rPr>
+          <w:rFonts w:asciiTheme="minorHAnsi" w:hAnsiTheme="minorHAnsi" w:cstheme="minorHAnsi"/>
+          <w:i/>
+          <w:iCs/>
+          <w:color w:val="24292F"/>
+          <w:u w:val="single"/>
+        </w:rPr>
+        <w:t>MenuBar</w:t>
+      </w:r>
+      <w:r>
+        <w:rPr>
+          <w:rFonts w:asciiTheme="minorHAnsi" w:hAnsiTheme="minorHAnsi" w:cstheme="minorHAnsi"/>
+          <w:color w:val="24292F"/>
+        </w:rPr>
+        <w:t xml:space="preserve"> que contiene a los componentes </w:t>
+      </w:r>
+      <w:r>
+        <w:rPr>
+          <w:rFonts w:asciiTheme="minorHAnsi" w:hAnsiTheme="minorHAnsi" w:cstheme="minorHAnsi"/>
+          <w:i/>
+          <w:iCs/>
+          <w:color w:val="24292F"/>
+          <w:u w:val="single"/>
+        </w:rPr>
+        <w:t>Men</w:t>
+      </w:r>
+      <w:r>
+        <w:rPr>
+          <w:rFonts w:asciiTheme="minorHAnsi" w:hAnsiTheme="minorHAnsi" w:cstheme="minorHAnsi"/>
+          <w:i/>
+          <w:iCs/>
+          <w:color w:val="24292F"/>
+          <w:u w:val="single"/>
+        </w:rPr>
+        <w:t>u</w:t>
+      </w:r>
+      <w:r>
+        <w:rPr>
+          <w:rFonts w:asciiTheme="minorHAnsi" w:hAnsiTheme="minorHAnsi" w:cstheme="minorHAnsi"/>
+          <w:color w:val="24292F"/>
+        </w:rPr>
+        <w:t xml:space="preserve"> para</w:t>
+      </w:r>
+      <w:r>
+        <w:rPr>
+          <w:rFonts w:asciiTheme="minorHAnsi" w:hAnsiTheme="minorHAnsi" w:cstheme="minorHAnsi"/>
+          <w:color w:val="24292F"/>
+        </w:rPr>
+        <w:t xml:space="preserve">: </w:t>
+      </w:r>
+      <w:r>
+        <w:rPr>
+          <w:rFonts w:asciiTheme="minorHAnsi" w:hAnsiTheme="minorHAnsi" w:cstheme="minorHAnsi"/>
+          <w:i/>
+          <w:iCs/>
+          <w:color w:val="24292F"/>
+        </w:rPr>
+        <w:t>File</w:t>
+      </w:r>
+      <w:r>
+        <w:rPr>
+          <w:rFonts w:asciiTheme="minorHAnsi" w:hAnsiTheme="minorHAnsi" w:cstheme="minorHAnsi"/>
+          <w:color w:val="24292F"/>
+        </w:rPr>
+        <w:t xml:space="preserve">, </w:t>
+      </w:r>
+      <w:r>
+        <w:rPr>
+          <w:rFonts w:asciiTheme="minorHAnsi" w:hAnsiTheme="minorHAnsi" w:cstheme="minorHAnsi"/>
+          <w:i/>
+          <w:iCs/>
+          <w:color w:val="24292F"/>
+        </w:rPr>
+        <w:t>Edit</w:t>
+      </w:r>
+      <w:r>
+        <w:rPr>
+          <w:rFonts w:asciiTheme="minorHAnsi" w:hAnsiTheme="minorHAnsi" w:cstheme="minorHAnsi"/>
+          <w:color w:val="24292F"/>
+        </w:rPr>
+        <w:t xml:space="preserve"> y </w:t>
+      </w:r>
+      <w:r>
+        <w:rPr>
+          <w:rFonts w:asciiTheme="minorHAnsi" w:hAnsiTheme="minorHAnsi" w:cstheme="minorHAnsi"/>
+          <w:i/>
+          <w:iCs/>
+          <w:color w:val="24292F"/>
+        </w:rPr>
+        <w:t>Help,</w:t>
+      </w:r>
+      <w:r>
+        <w:rPr>
+          <w:rFonts w:asciiTheme="minorHAnsi" w:hAnsiTheme="minorHAnsi" w:cstheme="minorHAnsi"/>
+          <w:color w:val="24292F"/>
+        </w:rPr>
+        <w:t xml:space="preserve"> estos a su</w:t>
+      </w:r>
+      <w:r>
+        <w:rPr>
+          <w:rFonts w:asciiTheme="minorHAnsi" w:hAnsiTheme="minorHAnsi" w:cstheme="minorHAnsi"/>
+          <w:color w:val="24292F"/>
+        </w:rPr>
+        <w:t xml:space="preserve"> vez contienen sus correspondientes </w:t>
+      </w:r>
+      <w:r>
+        <w:rPr>
+          <w:rFonts w:asciiTheme="minorHAnsi" w:hAnsiTheme="minorHAnsi" w:cstheme="minorHAnsi"/>
+          <w:color w:val="24292F"/>
+        </w:rPr>
+        <w:t xml:space="preserve"> </w:t>
+      </w:r>
+      <w:r>
+        <w:rPr>
+          <w:rFonts w:asciiTheme="minorHAnsi" w:hAnsiTheme="minorHAnsi" w:cstheme="minorHAnsi"/>
+          <w:i/>
+          <w:iCs/>
+          <w:color w:val="24292F"/>
+          <w:u w:val="single"/>
+        </w:rPr>
+        <w:t>MenuItem</w:t>
+      </w:r>
+      <w:r>
+        <w:rPr>
+          <w:rFonts w:asciiTheme="minorHAnsi" w:hAnsiTheme="minorHAnsi" w:cstheme="minorHAnsi"/>
+          <w:i/>
+          <w:iCs/>
+          <w:color w:val="24292F"/>
+        </w:rPr>
+        <w:t xml:space="preserve">, </w:t>
+      </w:r>
+      <w:r>
+        <w:rPr>
+          <w:rFonts w:asciiTheme="minorHAnsi" w:hAnsiTheme="minorHAnsi" w:cstheme="minorHAnsi"/>
+          <w:color w:val="24292F"/>
+        </w:rPr>
+        <w:t xml:space="preserve">como por ejemplo en el </w:t>
+      </w:r>
+      <w:r>
+        <w:rPr>
+          <w:rFonts w:asciiTheme="minorHAnsi" w:hAnsiTheme="minorHAnsi" w:cstheme="minorHAnsi"/>
+          <w:i/>
+          <w:iCs/>
+          <w:color w:val="24292F"/>
+          <w:u w:val="single"/>
+        </w:rPr>
+        <w:t>Menu</w:t>
+      </w:r>
+      <w:r>
+        <w:rPr>
+          <w:rFonts w:asciiTheme="minorHAnsi" w:hAnsiTheme="minorHAnsi" w:cstheme="minorHAnsi"/>
+          <w:i/>
+          <w:iCs/>
+          <w:color w:val="24292F"/>
+        </w:rPr>
+        <w:t xml:space="preserve"> File </w:t>
+      </w:r>
+      <w:r>
+        <w:rPr>
+          <w:rFonts w:asciiTheme="minorHAnsi" w:hAnsiTheme="minorHAnsi" w:cstheme="minorHAnsi"/>
+          <w:color w:val="24292F"/>
+        </w:rPr>
+        <w:t xml:space="preserve">se encuentran los </w:t>
+      </w:r>
+      <w:r>
+        <w:rPr>
+          <w:rFonts w:asciiTheme="minorHAnsi" w:hAnsiTheme="minorHAnsi" w:cstheme="minorHAnsi"/>
+          <w:i/>
+          <w:iCs/>
+          <w:color w:val="24292F"/>
+          <w:u w:val="single"/>
+        </w:rPr>
+        <w:t>MenuItem</w:t>
+      </w:r>
+      <w:r>
+        <w:rPr>
+          <w:rFonts w:asciiTheme="minorHAnsi" w:hAnsiTheme="minorHAnsi" w:cstheme="minorHAnsi"/>
+          <w:i/>
+          <w:iCs/>
+          <w:color w:val="24292F"/>
+        </w:rPr>
+        <w:t>:</w:t>
+      </w:r>
+      <w:r>
+        <w:rPr>
+          <w:rFonts w:asciiTheme="minorHAnsi" w:hAnsiTheme="minorHAnsi" w:cstheme="minorHAnsi"/>
+          <w:i/>
+          <w:iCs/>
+          <w:color w:val="24292F"/>
+        </w:rPr>
+        <w:t xml:space="preserve"> </w:t>
+      </w:r>
+      <w:r>
+        <w:rPr>
+          <w:rFonts w:asciiTheme="minorHAnsi" w:hAnsiTheme="minorHAnsi" w:cstheme="minorHAnsi"/>
+          <w:i/>
+          <w:iCs/>
+          <w:color w:val="24292F"/>
+        </w:rPr>
+        <w:t>Open Recent,</w:t>
+      </w:r>
+      <w:r>
+        <w:rPr>
+          <w:rFonts w:asciiTheme="minorHAnsi" w:hAnsiTheme="minorHAnsi" w:cstheme="minorHAnsi"/>
+          <w:i/>
+          <w:iCs/>
+          <w:color w:val="24292F"/>
+        </w:rPr>
+        <w:t xml:space="preserve"> Preferences,</w:t>
+      </w:r>
+      <w:r>
+        <w:rPr>
+          <w:rFonts w:asciiTheme="minorHAnsi" w:hAnsiTheme="minorHAnsi" w:cstheme="minorHAnsi"/>
+          <w:i/>
+          <w:iCs/>
+          <w:color w:val="24292F"/>
+        </w:rPr>
+        <w:t xml:space="preserve"> Quit</w:t>
+      </w:r>
+      <w:r>
+        <w:rPr>
+          <w:rFonts w:asciiTheme="minorHAnsi" w:hAnsiTheme="minorHAnsi" w:cstheme="minorHAnsi"/>
+          <w:color w:val="24292F"/>
+        </w:rPr>
+        <w:t>, entre otros, pero en el</w:t>
+      </w:r>
+      <w:r>
+        <w:rPr>
+          <w:rFonts w:asciiTheme="minorHAnsi" w:hAnsiTheme="minorHAnsi" w:cstheme="minorHAnsi"/>
+          <w:i/>
+          <w:iCs/>
+          <w:color w:val="24292F"/>
+        </w:rPr>
+        <w:t xml:space="preserve"> </w:t>
+      </w:r>
+      <w:r>
+        <w:rPr>
+          <w:rFonts w:asciiTheme="minorHAnsi" w:hAnsiTheme="minorHAnsi" w:cstheme="minorHAnsi"/>
+          <w:i/>
+          <w:iCs/>
+          <w:color w:val="24292F"/>
+          <w:u w:val="single"/>
+        </w:rPr>
+        <w:t>Menu</w:t>
+      </w:r>
+      <w:r>
+        <w:rPr>
+          <w:rFonts w:asciiTheme="minorHAnsi" w:hAnsiTheme="minorHAnsi" w:cstheme="minorHAnsi"/>
+          <w:i/>
+          <w:iCs/>
+          <w:color w:val="24292F"/>
+        </w:rPr>
+        <w:t xml:space="preserve"> </w:t>
+      </w:r>
+      <w:r>
+        <w:rPr>
+          <w:rFonts w:asciiTheme="minorHAnsi" w:hAnsiTheme="minorHAnsi" w:cstheme="minorHAnsi"/>
+          <w:i/>
+          <w:iCs/>
+          <w:color w:val="24292F"/>
+        </w:rPr>
+        <w:t>File</w:t>
+      </w:r>
+      <w:r>
+        <w:rPr>
+          <w:rFonts w:asciiTheme="minorHAnsi" w:hAnsiTheme="minorHAnsi" w:cstheme="minorHAnsi"/>
+          <w:color w:val="24292F"/>
+        </w:rPr>
+        <w:t xml:space="preserve"> hay también otro </w:t>
+      </w:r>
+      <w:r>
+        <w:rPr>
+          <w:rFonts w:asciiTheme="minorHAnsi" w:hAnsiTheme="minorHAnsi" w:cstheme="minorHAnsi"/>
+          <w:i/>
+          <w:iCs/>
+          <w:color w:val="24292F"/>
+          <w:u w:val="single"/>
+        </w:rPr>
+        <w:t>Menu</w:t>
+      </w:r>
+      <w:r>
+        <w:rPr>
+          <w:rFonts w:asciiTheme="minorHAnsi" w:hAnsiTheme="minorHAnsi" w:cstheme="minorHAnsi"/>
+          <w:color w:val="24292F"/>
+        </w:rPr>
+        <w:t xml:space="preserve">, llamado </w:t>
+      </w:r>
+      <w:r>
+        <w:rPr>
+          <w:rFonts w:asciiTheme="minorHAnsi" w:hAnsiTheme="minorHAnsi" w:cstheme="minorHAnsi"/>
+          <w:i/>
+          <w:iCs/>
+          <w:color w:val="24292F"/>
+        </w:rPr>
+        <w:t>New</w:t>
+      </w:r>
+      <w:r>
+        <w:rPr>
+          <w:rFonts w:asciiTheme="minorHAnsi" w:hAnsiTheme="minorHAnsi" w:cstheme="minorHAnsi"/>
+          <w:color w:val="24292F"/>
+        </w:rPr>
+        <w:t xml:space="preserve">, que contiene precisamente tres </w:t>
+      </w:r>
+      <w:r>
+        <w:rPr>
+          <w:rFonts w:asciiTheme="minorHAnsi" w:hAnsiTheme="minorHAnsi" w:cstheme="minorHAnsi"/>
+          <w:i/>
+          <w:iCs/>
+          <w:color w:val="24292F"/>
+          <w:u w:val="single"/>
+        </w:rPr>
+        <w:t>MenuItem</w:t>
+      </w:r>
+      <w:r>
+        <w:rPr>
+          <w:rFonts w:asciiTheme="minorHAnsi" w:hAnsiTheme="minorHAnsi" w:cstheme="minorHAnsi"/>
+          <w:color w:val="24292F"/>
+        </w:rPr>
+        <w:t xml:space="preserve">: </w:t>
+      </w:r>
+      <w:r>
+        <w:rPr>
+          <w:rFonts w:asciiTheme="minorHAnsi" w:hAnsiTheme="minorHAnsi" w:cstheme="minorHAnsi"/>
+          <w:i/>
+          <w:iCs/>
+          <w:color w:val="24292F"/>
+        </w:rPr>
+        <w:t xml:space="preserve">Candidate, Company y Job Post, </w:t>
+      </w:r>
+      <w:r>
+        <w:rPr>
+          <w:rFonts w:asciiTheme="minorHAnsi" w:hAnsiTheme="minorHAnsi" w:cstheme="minorHAnsi"/>
+          <w:color w:val="24292F"/>
+        </w:rPr>
+        <w:t>que son los que en correspondencia se utilizar</w:t>
+      </w:r>
+      <w:r>
+        <w:rPr>
+          <w:rFonts w:asciiTheme="minorHAnsi" w:hAnsiTheme="minorHAnsi" w:cstheme="minorHAnsi"/>
+          <w:color w:val="24292F"/>
+        </w:rPr>
+        <w:t>á</w:t>
+      </w:r>
+      <w:r>
+        <w:rPr>
+          <w:rFonts w:asciiTheme="minorHAnsi" w:hAnsiTheme="minorHAnsi" w:cstheme="minorHAnsi"/>
+          <w:color w:val="24292F"/>
+        </w:rPr>
+        <w:t xml:space="preserve">n para la adición de nuevos candidatos, compañías, y ofertas de trabajo al sistema a través de las vistas de </w:t>
+      </w:r>
+      <w:r>
+        <w:rPr>
+          <w:rFonts w:asciiTheme="minorHAnsi" w:hAnsiTheme="minorHAnsi" w:cstheme="minorHAnsi"/>
+          <w:i/>
+          <w:iCs/>
+          <w:color w:val="24292F"/>
+        </w:rPr>
+        <w:t>New Candidate, New Company</w:t>
+      </w:r>
+      <w:r>
+        <w:rPr>
+          <w:rFonts w:asciiTheme="minorHAnsi" w:hAnsiTheme="minorHAnsi" w:cstheme="minorHAnsi"/>
+          <w:i/>
+          <w:iCs/>
+          <w:color w:val="24292F"/>
+        </w:rPr>
+        <w:t xml:space="preserve"> </w:t>
+      </w:r>
+      <w:r>
+        <w:rPr>
+          <w:rFonts w:asciiTheme="minorHAnsi" w:hAnsiTheme="minorHAnsi" w:cstheme="minorHAnsi"/>
+          <w:color w:val="24292F"/>
+        </w:rPr>
+        <w:t xml:space="preserve">y </w:t>
+      </w:r>
+      <w:r>
+        <w:rPr>
+          <w:rFonts w:asciiTheme="minorHAnsi" w:hAnsiTheme="minorHAnsi" w:cstheme="minorHAnsi"/>
+          <w:i/>
+          <w:iCs/>
+          <w:color w:val="24292F"/>
+        </w:rPr>
+        <w:t xml:space="preserve">New Job Post, </w:t>
+      </w:r>
+      <w:r>
+        <w:rPr>
+          <w:rFonts w:asciiTheme="minorHAnsi" w:hAnsiTheme="minorHAnsi" w:cstheme="minorHAnsi"/>
+          <w:color w:val="24292F"/>
+        </w:rPr>
+        <w:t xml:space="preserve"> respectivamente</w:t>
+      </w:r>
+      <w:r>
+        <w:rPr>
+          <w:rFonts w:asciiTheme="minorHAnsi" w:hAnsiTheme="minorHAnsi" w:cstheme="minorHAnsi"/>
+          <w:color w:val="24292F"/>
+        </w:rPr>
+        <w:t>.</w:t>
+      </w:r>
+    </w:p>
+    <w:p>
+      <w:pPr>
+        <w:pStyle w:val="ListParagraph"/>
+        <w:numPr>
+          <w:ilvl w:val="0"/>
+          <w:numId w:val="7"/>
+        </w:numPr>
+        <w:spacing w:line="360" w:lineRule="auto"/>
+        <w:jc w:val="both"/>
+        <w:rPr>
+          <w:rFonts w:asciiTheme="minorHAnsi" w:hAnsiTheme="minorHAnsi" w:cstheme="minorHAnsi"/>
+          <w:color w:val="24292F"/>
+        </w:rPr>
+      </w:pPr>
+      <w:r>
+        <w:rPr>
+          <w:rFonts w:asciiTheme="minorHAnsi" w:hAnsiTheme="minorHAnsi" w:cstheme="minorHAnsi"/>
+          <w:color w:val="24292F"/>
+        </w:rPr>
+        <w:lastRenderedPageBreak/>
+        <w:t xml:space="preserve">En el cuerpo de la ventana se hace uso de un </w:t>
+      </w:r>
+      <w:r>
+        <w:rPr>
+          <w:rFonts w:asciiTheme="minorHAnsi" w:hAnsiTheme="minorHAnsi" w:cstheme="minorHAnsi"/>
+          <w:i/>
+          <w:iCs/>
+          <w:color w:val="24292F"/>
+          <w:u w:val="single"/>
+        </w:rPr>
+        <w:t>SplitPanel</w:t>
+      </w:r>
+      <w:r>
+        <w:rPr>
+          <w:rFonts w:asciiTheme="minorHAnsi" w:hAnsiTheme="minorHAnsi" w:cstheme="minorHAnsi"/>
+          <w:color w:val="24292F"/>
+        </w:rPr>
+        <w:t xml:space="preserve"> </w:t>
+      </w:r>
+      <w:r>
+        <w:rPr>
+          <w:rFonts w:asciiTheme="minorHAnsi" w:hAnsiTheme="minorHAnsi" w:cstheme="minorHAnsi"/>
+          <w:color w:val="24292F"/>
+        </w:rPr>
+        <w:t>para</w:t>
+      </w:r>
+      <w:r>
+        <w:rPr>
+          <w:rFonts w:asciiTheme="minorHAnsi" w:hAnsiTheme="minorHAnsi" w:cstheme="minorHAnsi"/>
+          <w:color w:val="24292F"/>
+        </w:rPr>
+        <w:t xml:space="preserve"> dividir el menú lateral y el panel correspondiente a donde se mostrar</w:t>
+      </w:r>
+      <w:r>
+        <w:rPr>
+          <w:rFonts w:asciiTheme="minorHAnsi" w:hAnsiTheme="minorHAnsi" w:cstheme="minorHAnsi"/>
+          <w:color w:val="24292F"/>
+        </w:rPr>
+        <w:t>án los datos, o panel de datos para abreviar.</w:t>
+      </w:r>
+    </w:p>
+    <w:p>
+      <w:pPr>
+        <w:pStyle w:val="ListParagraph"/>
+        <w:numPr>
+          <w:ilvl w:val="0"/>
+          <w:numId w:val="7"/>
+        </w:numPr>
+        <w:spacing w:line="360" w:lineRule="auto"/>
+        <w:jc w:val="both"/>
+        <w:rPr>
+          <w:rFonts w:asciiTheme="minorHAnsi" w:hAnsiTheme="minorHAnsi" w:cstheme="minorHAnsi"/>
+          <w:color w:val="24292F"/>
+        </w:rPr>
+      </w:pPr>
+      <w:r>
+        <w:rPr>
+          <w:rFonts w:asciiTheme="minorHAnsi" w:hAnsiTheme="minorHAnsi" w:cstheme="minorHAnsi"/>
+          <w:color w:val="24292F"/>
+        </w:rPr>
+        <w:t xml:space="preserve">En el panel de la izquierda tenemos el menú lateral con tres componentes </w:t>
+      </w:r>
+      <w:r>
+        <w:rPr>
+          <w:rFonts w:asciiTheme="minorHAnsi" w:hAnsiTheme="minorHAnsi" w:cstheme="minorHAnsi"/>
+          <w:i/>
+          <w:color w:val="24292F"/>
+          <w:u w:val="single"/>
+        </w:rPr>
+        <w:t>Button</w:t>
+      </w:r>
+      <w:r>
+        <w:rPr>
+          <w:rFonts w:asciiTheme="minorHAnsi" w:hAnsiTheme="minorHAnsi" w:cstheme="minorHAnsi"/>
+          <w:iCs/>
+          <w:color w:val="24292F"/>
+        </w:rPr>
+        <w:t xml:space="preserve">, </w:t>
+      </w:r>
+      <w:r>
+        <w:rPr>
+          <w:rFonts w:asciiTheme="minorHAnsi" w:hAnsiTheme="minorHAnsi" w:cstheme="minorHAnsi"/>
+          <w:color w:val="24292F"/>
+        </w:rPr>
+        <w:t xml:space="preserve">para </w:t>
+      </w:r>
+      <w:r>
+        <w:rPr>
+          <w:rFonts w:asciiTheme="minorHAnsi" w:hAnsiTheme="minorHAnsi" w:cstheme="minorHAnsi"/>
+          <w:i/>
+          <w:iCs/>
+          <w:color w:val="24292F"/>
+        </w:rPr>
+        <w:t>Companies, Candidates</w:t>
+      </w:r>
+      <w:r>
+        <w:rPr>
+          <w:rFonts w:asciiTheme="minorHAnsi" w:hAnsiTheme="minorHAnsi" w:cstheme="minorHAnsi"/>
+          <w:color w:val="24292F"/>
+        </w:rPr>
+        <w:t xml:space="preserve"> y </w:t>
+      </w:r>
+      <w:r>
+        <w:rPr>
+          <w:rFonts w:asciiTheme="minorHAnsi" w:hAnsiTheme="minorHAnsi" w:cstheme="minorHAnsi"/>
+          <w:i/>
+          <w:iCs/>
+          <w:color w:val="24292F"/>
+        </w:rPr>
+        <w:t>Job Posts</w:t>
+      </w:r>
+      <w:r>
+        <w:rPr>
+          <w:rFonts w:asciiTheme="minorHAnsi" w:hAnsiTheme="minorHAnsi" w:cstheme="minorHAnsi"/>
+          <w:color w:val="24292F"/>
+        </w:rPr>
+        <w:t>, a través de los cuales se cambia la información que se muestra en el panel de datos en correspondencia del botón que se presione.</w:t>
+      </w:r>
+    </w:p>
+    <w:p>
+      <w:pPr>
+        <w:pStyle w:val="ListParagraph"/>
+        <w:numPr>
+          <w:ilvl w:val="0"/>
+          <w:numId w:val="7"/>
+        </w:numPr>
+        <w:spacing w:line="360" w:lineRule="auto"/>
+        <w:jc w:val="both"/>
+        <w:rPr>
+          <w:rFonts w:asciiTheme="minorHAnsi" w:hAnsiTheme="minorHAnsi" w:cstheme="minorHAnsi"/>
+          <w:color w:val="24292F"/>
+        </w:rPr>
+      </w:pPr>
+      <w:r>
+        <w:rPr>
+          <w:rFonts w:asciiTheme="minorHAnsi" w:hAnsiTheme="minorHAnsi" w:cstheme="minorHAnsi"/>
+          <w:color w:val="24292F"/>
+        </w:rPr>
+        <w:t xml:space="preserve">En el panel de la derecha, o panel de datos, tenemos en la parte superior, </w:t>
+      </w:r>
+      <w:r>
+        <w:rPr>
+          <w:rFonts w:asciiTheme="minorHAnsi" w:hAnsiTheme="minorHAnsi" w:cstheme="minorHAnsi"/>
+          <w:color w:val="24292F"/>
+        </w:rPr>
+        <w:t>una barra de búsqueda compuesta por u</w:t>
+      </w:r>
+      <w:r>
+        <w:rPr>
+          <w:rFonts w:asciiTheme="minorHAnsi" w:hAnsiTheme="minorHAnsi" w:cstheme="minorHAnsi"/>
+          <w:color w:val="24292F"/>
+        </w:rPr>
+        <w:t xml:space="preserve">n </w:t>
+      </w:r>
+      <w:r>
+        <w:rPr>
+          <w:rFonts w:asciiTheme="minorHAnsi" w:hAnsiTheme="minorHAnsi" w:cstheme="minorHAnsi"/>
+          <w:i/>
+          <w:iCs/>
+          <w:color w:val="24292F"/>
+          <w:u w:val="single"/>
+        </w:rPr>
+        <w:t>TextField</w:t>
+      </w:r>
+      <w:r>
+        <w:rPr>
+          <w:rFonts w:asciiTheme="minorHAnsi" w:hAnsiTheme="minorHAnsi" w:cstheme="minorHAnsi"/>
+          <w:color w:val="24292F"/>
+        </w:rPr>
+        <w:t xml:space="preserve"> y un </w:t>
+      </w:r>
+      <w:r>
+        <w:rPr>
+          <w:rFonts w:asciiTheme="minorHAnsi" w:hAnsiTheme="minorHAnsi" w:cstheme="minorHAnsi"/>
+          <w:i/>
+          <w:iCs/>
+          <w:color w:val="24292F"/>
+          <w:u w:val="single"/>
+        </w:rPr>
+        <w:t>Button</w:t>
+      </w:r>
+      <w:r>
+        <w:rPr>
+          <w:rFonts w:asciiTheme="minorHAnsi" w:hAnsiTheme="minorHAnsi" w:cstheme="minorHAnsi"/>
+          <w:color w:val="24292F"/>
+        </w:rPr>
+        <w:t xml:space="preserve">; justo debajo de esta barra de búsqueda tenemos, dentro de un </w:t>
+      </w:r>
+      <w:r>
+        <w:rPr>
+          <w:rFonts w:asciiTheme="minorHAnsi" w:hAnsiTheme="minorHAnsi" w:cstheme="minorHAnsi"/>
+          <w:i/>
+          <w:iCs/>
+          <w:color w:val="24292F"/>
+          <w:u w:val="single"/>
+        </w:rPr>
+        <w:t>ScrollPane</w:t>
+      </w:r>
+      <w:r>
+        <w:rPr>
+          <w:rFonts w:asciiTheme="minorHAnsi" w:hAnsiTheme="minorHAnsi" w:cstheme="minorHAnsi"/>
+          <w:color w:val="24292F"/>
+        </w:rPr>
+        <w:t xml:space="preserve">, </w:t>
+      </w:r>
+    </w:p>
+    <w:p>
+      <w:pPr>
+        <w:spacing w:line="360" w:lineRule="auto"/>
+        <w:jc w:val="both"/>
+        <w:rPr>
+          <w:rFonts w:asciiTheme="minorHAnsi" w:hAnsiTheme="minorHAnsi" w:cstheme="minorHAnsi"/>
+          <w:color w:val="24292F"/>
+        </w:rPr>
+      </w:pPr>
+    </w:p>
+    <w:p>
+      <w:pPr>
+        <w:spacing w:line="360" w:lineRule="auto"/>
+        <w:jc w:val="both"/>
+        <w:rPr>
+          <w:rFonts w:asciiTheme="minorHAnsi" w:hAnsiTheme="minorHAnsi" w:cstheme="minorHAnsi"/>
+          <w:color w:val="24292F"/>
+        </w:rPr>
+      </w:pPr>
+    </w:p>
+    <w:p>
+      <w:pPr>
+        <w:spacing w:line="360" w:lineRule="auto"/>
+        <w:jc w:val="both"/>
+        <w:rPr>
+          <w:rFonts w:asciiTheme="minorHAnsi" w:hAnsiTheme="minorHAnsi" w:cstheme="minorHAnsi"/>
+          <w:color w:val="24292F"/>
+        </w:rPr>
+      </w:pPr>
+      <w:r>
+        <w:rPr>
           <w:noProof/>
-          <w:color w:val="24292F"/>
-        </w:rPr>
-        <w:lastRenderedPageBreak/>
+        </w:rPr>
         <w:drawing>
-          <wp:inline distT="0" distB="0" distL="0" distR="0" wp14:anchorId="1A4CCD25" wp14:editId="0F66CC00">
-            <wp:extent cx="4533900" cy="5057775"/>
+          <wp:inline distT="0" distB="0" distL="0" distR="0" wp14:anchorId="19ECE258" wp14:editId="5D4C12B2">
+            <wp:extent cx="3327891" cy="3598545"/>
             <wp:effectExtent l="0" t="0" r="0" b="0"/>
-            <wp:docPr id="4" name="Picture 4"/>
+            <wp:docPr id="14" name="Picture 14" descr="Graphical user interface, application&#10;&#10;Description automatically generated"/>
             <wp:cNvGraphicFramePr>
               <a:graphicFrameLocks xmlns:a="http://schemas.openxmlformats.org/drawingml/2006/main" noChangeAspect="1"/>
             </wp:cNvGraphicFramePr>
@@ -6897,23 +7613,30 @@
               <a:graphicData uri="http://schemas.openxmlformats.org/drawingml/2006/picture">
                 <pic:pic xmlns:pic="http://schemas.openxmlformats.org/drawingml/2006/picture">
                   <pic:nvPicPr>
-                    <pic:cNvPr id="1527766296" name=""/>
-                    <pic:cNvPicPr>
-                      <a:picLocks noChangeAspect="1"/>
-                    </pic:cNvPicPr>
+                    <pic:cNvPr id="14" name="Picture 14" descr="Graphical user interface, application&#10;&#10;Description automatically generated"/>
+                    <pic:cNvPicPr/>
                   </pic:nvPicPr>
-                  <pic:blipFill>
+                  <pic:blipFill rotWithShape="1">
                     <a:blip r:embed="rId12"/>
+                    <a:srcRect l="72606" t="9268" r="13805" b="46019"/>
                     <a:stretch/>
                   </pic:blipFill>
                   <pic:spPr bwMode="auto">
                     <a:xfrm>
                       <a:off x="0" y="0"/>
-                      <a:ext cx="4533899" cy="5057775"/>
+                      <a:ext cx="3343414" cy="3615331"/>
                     </a:xfrm>
                     <a:prstGeom prst="rect">
                       <a:avLst/>
                     </a:prstGeom>
+                    <a:ln>
+                      <a:noFill/>
+                    </a:ln>
+                    <a:extLst>
+                      <a:ext uri="{53640926-AAD7-44D8-BBD7-CCE9431645EC}">
+                        <a14:shadowObscured xmlns:a14="http://schemas.microsoft.com/office/drawing/2010/main"/>
+                      </a:ext>
+                    </a:extLst>
                   </pic:spPr>
                 </pic:pic>
               </a:graphicData>
@@ -6936,17 +7659,15 @@
           <w:rFonts w:asciiTheme="minorHAnsi" w:hAnsiTheme="minorHAnsi" w:cstheme="minorHAnsi"/>
           <w:color w:val="24292F"/>
         </w:rPr>
-        <w:t xml:space="preserve">2.Prototipo de Formulario para la creación/edición de </w:t>
-      </w:r>
-      <w:proofErr w:type="spellStart"/>
-      <w:r>
-        <w:rPr>
-          <w:rFonts w:asciiTheme="minorHAnsi" w:hAnsiTheme="minorHAnsi" w:cstheme="minorHAnsi"/>
-          <w:color w:val="24292F"/>
-        </w:rPr>
-        <w:t>JobPosts</w:t>
-      </w:r>
-      <w:proofErr w:type="spellEnd"/>
+        <w:t>2.</w:t>
+      </w:r>
+      <w:r>
+        <w:rPr>
+          <w:rFonts w:asciiTheme="minorHAnsi" w:hAnsiTheme="minorHAnsi" w:cstheme="minorHAnsi"/>
+          <w:color w:val="24292F"/>
+        </w:rPr>
+        <w:t xml:space="preserve"> Formulario para la creación/edición de JobPosts</w:t>
+      </w:r>
     </w:p>
     <w:p>
       <w:pPr>
@@ -6957,9 +7678,46 @@
           <w:color w:val="24292F"/>
         </w:rPr>
       </w:pPr>
+      <w:r>
+        <w:rPr>
+          <w:rFonts w:asciiTheme="minorHAnsi" w:hAnsiTheme="minorHAnsi" w:cstheme="minorHAnsi"/>
+          <w:color w:val="24292F"/>
+        </w:rPr>
+        <w:t xml:space="preserve">La </w:t>
+      </w:r>
+      <w:r>
+        <w:rPr>
+          <w:rFonts w:asciiTheme="minorHAnsi" w:hAnsiTheme="minorHAnsi" w:cstheme="minorHAnsi"/>
+          <w:b/>
+          <w:bCs/>
+          <w:color w:val="24292F"/>
+        </w:rPr>
+        <w:t xml:space="preserve">vista </w:t>
+      </w:r>
+      <w:r>
+        <w:rPr>
+          <w:rFonts w:asciiTheme="minorHAnsi" w:hAnsiTheme="minorHAnsi" w:cstheme="minorHAnsi"/>
+          <w:b/>
+          <w:bCs/>
+          <w:color w:val="24292F"/>
+        </w:rPr>
+        <w:t>para la creación/edición de ofertas de trabajo</w:t>
+      </w:r>
+      <w:r>
+        <w:rPr>
+          <w:rFonts w:asciiTheme="minorHAnsi" w:hAnsiTheme="minorHAnsi" w:cstheme="minorHAnsi"/>
+          <w:color w:val="24292F"/>
+        </w:rPr>
+        <w:t xml:space="preserve"> está compuesta de la siguiente manera:</w:t>
+      </w:r>
     </w:p>
     <w:p>
       <w:pPr>
+        <w:pStyle w:val="ListParagraph"/>
+        <w:numPr>
+          <w:ilvl w:val="0"/>
+          <w:numId w:val="7"/>
+        </w:numPr>
         <w:spacing w:line="360" w:lineRule="auto"/>
         <w:jc w:val="both"/>
         <w:rPr>
@@ -6970,15 +7728,349 @@
       <w:r>
         <w:rPr>
           <w:rFonts w:asciiTheme="minorHAnsi" w:hAnsiTheme="minorHAnsi" w:cstheme="minorHAnsi"/>
+          <w:color w:val="24292F"/>
+        </w:rPr>
+        <w:t xml:space="preserve">En la parte superior tenemos un componente </w:t>
+      </w:r>
+      <w:r>
+        <w:rPr>
+          <w:rFonts w:asciiTheme="minorHAnsi" w:hAnsiTheme="minorHAnsi" w:cstheme="minorHAnsi"/>
+          <w:i/>
+          <w:iCs/>
+          <w:color w:val="24292F"/>
+          <w:u w:val="single"/>
+        </w:rPr>
+        <w:t>Text</w:t>
+      </w:r>
+      <w:r>
+        <w:rPr>
+          <w:rFonts w:asciiTheme="minorHAnsi" w:hAnsiTheme="minorHAnsi" w:cstheme="minorHAnsi"/>
+          <w:color w:val="24292F"/>
+        </w:rPr>
+        <w:t xml:space="preserve"> para el encabezado</w:t>
+      </w:r>
+      <w:r>
+        <w:rPr>
+          <w:rFonts w:asciiTheme="minorHAnsi" w:hAnsiTheme="minorHAnsi" w:cstheme="minorHAnsi"/>
+          <w:color w:val="24292F"/>
+        </w:rPr>
+        <w:t>.</w:t>
+      </w:r>
+    </w:p>
+    <w:p>
+      <w:pPr>
+        <w:pStyle w:val="ListParagraph"/>
+        <w:numPr>
+          <w:ilvl w:val="0"/>
+          <w:numId w:val="7"/>
+        </w:numPr>
+        <w:spacing w:line="360" w:lineRule="auto"/>
+        <w:jc w:val="both"/>
+        <w:rPr>
+          <w:rFonts w:asciiTheme="minorHAnsi" w:hAnsiTheme="minorHAnsi" w:cstheme="minorHAnsi"/>
+          <w:color w:val="24292F"/>
+        </w:rPr>
+      </w:pPr>
+      <w:r>
+        <w:rPr>
+          <w:rFonts w:asciiTheme="minorHAnsi" w:hAnsiTheme="minorHAnsi" w:cstheme="minorHAnsi"/>
+          <w:color w:val="24292F"/>
+        </w:rPr>
+        <w:t xml:space="preserve">Luego tenemos varios componentes </w:t>
+      </w:r>
+      <w:r>
+        <w:rPr>
+          <w:rFonts w:asciiTheme="minorHAnsi" w:hAnsiTheme="minorHAnsi" w:cstheme="minorHAnsi"/>
+          <w:i/>
+          <w:iCs/>
+          <w:color w:val="24292F"/>
+          <w:u w:val="single"/>
+        </w:rPr>
+        <w:t>Label</w:t>
+      </w:r>
+      <w:r>
+        <w:rPr>
+          <w:rFonts w:asciiTheme="minorHAnsi" w:hAnsiTheme="minorHAnsi" w:cstheme="minorHAnsi"/>
+          <w:color w:val="24292F"/>
+        </w:rPr>
+        <w:t xml:space="preserve"> a los que se le corresponden diferentes componentes. Al </w:t>
+      </w:r>
+      <w:r>
+        <w:rPr>
+          <w:rFonts w:asciiTheme="minorHAnsi" w:hAnsiTheme="minorHAnsi" w:cstheme="minorHAnsi"/>
+          <w:i/>
+          <w:iCs/>
+          <w:color w:val="24292F"/>
+          <w:u w:val="single"/>
+        </w:rPr>
+        <w:t>Label</w:t>
+      </w:r>
+      <w:r>
+        <w:rPr>
+          <w:rFonts w:asciiTheme="minorHAnsi" w:hAnsiTheme="minorHAnsi" w:cstheme="minorHAnsi"/>
+          <w:color w:val="24292F"/>
+        </w:rPr>
+        <w:t xml:space="preserve"> </w:t>
+      </w:r>
+      <w:r>
+        <w:rPr>
+          <w:rFonts w:asciiTheme="minorHAnsi" w:hAnsiTheme="minorHAnsi" w:cstheme="minorHAnsi"/>
+          <w:i/>
+          <w:iCs/>
+          <w:color w:val="24292F"/>
+        </w:rPr>
+        <w:t>Company</w:t>
+      </w:r>
+      <w:r>
+        <w:rPr>
+          <w:rFonts w:asciiTheme="minorHAnsi" w:hAnsiTheme="minorHAnsi" w:cstheme="minorHAnsi"/>
+          <w:color w:val="24292F"/>
+        </w:rPr>
+        <w:t xml:space="preserve"> le corresponde un </w:t>
+      </w:r>
+      <w:r>
+        <w:rPr>
+          <w:rFonts w:asciiTheme="minorHAnsi" w:hAnsiTheme="minorHAnsi" w:cstheme="minorHAnsi"/>
+          <w:i/>
+          <w:iCs/>
+          <w:color w:val="24292F"/>
+          <w:u w:val="single"/>
+        </w:rPr>
+        <w:t>TextField</w:t>
+      </w:r>
+      <w:r>
+        <w:rPr>
+          <w:rFonts w:asciiTheme="minorHAnsi" w:hAnsiTheme="minorHAnsi" w:cstheme="minorHAnsi"/>
+          <w:color w:val="24292F"/>
+        </w:rPr>
+        <w:t xml:space="preserve">, a </w:t>
+      </w:r>
+      <w:r>
+        <w:rPr>
+          <w:rFonts w:asciiTheme="minorHAnsi" w:hAnsiTheme="minorHAnsi" w:cstheme="minorHAnsi"/>
+          <w:i/>
+          <w:iCs/>
+          <w:color w:val="24292F"/>
+        </w:rPr>
+        <w:t xml:space="preserve">Description </w:t>
+      </w:r>
+      <w:r>
+        <w:rPr>
+          <w:rFonts w:asciiTheme="minorHAnsi" w:hAnsiTheme="minorHAnsi" w:cstheme="minorHAnsi"/>
+          <w:color w:val="24292F"/>
+        </w:rPr>
+        <w:t xml:space="preserve">le corresponde un componente </w:t>
+      </w:r>
+      <w:r>
+        <w:rPr>
+          <w:rFonts w:asciiTheme="minorHAnsi" w:hAnsiTheme="minorHAnsi" w:cstheme="minorHAnsi"/>
+          <w:i/>
+          <w:iCs/>
+          <w:color w:val="24292F"/>
+          <w:u w:val="single"/>
+        </w:rPr>
+        <w:t>TextArea</w:t>
+      </w:r>
+      <w:r>
+        <w:rPr>
+          <w:rFonts w:asciiTheme="minorHAnsi" w:hAnsiTheme="minorHAnsi" w:cstheme="minorHAnsi"/>
+          <w:color w:val="24292F"/>
+        </w:rPr>
+        <w:t xml:space="preserve">, a </w:t>
+      </w:r>
+      <w:r>
+        <w:rPr>
+          <w:rFonts w:asciiTheme="minorHAnsi" w:hAnsiTheme="minorHAnsi" w:cstheme="minorHAnsi"/>
+          <w:i/>
+          <w:iCs/>
+          <w:color w:val="24292F"/>
+        </w:rPr>
+        <w:t xml:space="preserve">Salary </w:t>
+      </w:r>
+      <w:r>
+        <w:rPr>
+          <w:rFonts w:asciiTheme="minorHAnsi" w:hAnsiTheme="minorHAnsi" w:cstheme="minorHAnsi"/>
+          <w:color w:val="24292F"/>
+        </w:rPr>
+        <w:t xml:space="preserve">un componente </w:t>
+      </w:r>
+      <w:r>
+        <w:rPr>
+          <w:rFonts w:asciiTheme="minorHAnsi" w:hAnsiTheme="minorHAnsi" w:cstheme="minorHAnsi"/>
+          <w:i/>
+          <w:iCs/>
+          <w:color w:val="24292F"/>
+          <w:u w:val="single"/>
+        </w:rPr>
+        <w:t>Spinner</w:t>
+      </w:r>
+      <w:r>
+        <w:rPr>
+          <w:rFonts w:asciiTheme="minorHAnsi" w:hAnsiTheme="minorHAnsi" w:cstheme="minorHAnsi"/>
+          <w:color w:val="24292F"/>
+        </w:rPr>
+        <w:t xml:space="preserve"> y junto a este </w:t>
+      </w:r>
+      <w:r>
+        <w:rPr>
+          <w:rFonts w:asciiTheme="minorHAnsi" w:hAnsiTheme="minorHAnsi" w:cstheme="minorHAnsi"/>
+          <w:color w:val="24292F"/>
+        </w:rPr>
+        <w:lastRenderedPageBreak/>
+        <w:t xml:space="preserve">un componente </w:t>
+      </w:r>
+      <w:r>
+        <w:rPr>
+          <w:rFonts w:asciiTheme="minorHAnsi" w:hAnsiTheme="minorHAnsi" w:cstheme="minorHAnsi"/>
+          <w:i/>
+          <w:iCs/>
+          <w:color w:val="24292F"/>
+          <w:u w:val="single"/>
+        </w:rPr>
+        <w:t>Text</w:t>
+      </w:r>
+      <w:r>
+        <w:rPr>
+          <w:rFonts w:asciiTheme="minorHAnsi" w:hAnsiTheme="minorHAnsi" w:cstheme="minorHAnsi"/>
+          <w:color w:val="24292F"/>
+        </w:rPr>
+        <w:t xml:space="preserve"> con el símbolo “$”, </w:t>
+      </w:r>
+      <w:r>
+        <w:rPr>
+          <w:rFonts w:asciiTheme="minorHAnsi" w:hAnsiTheme="minorHAnsi" w:cstheme="minorHAnsi"/>
+          <w:color w:val="24292F"/>
+        </w:rPr>
+        <w:t xml:space="preserve">y a los </w:t>
+      </w:r>
+      <w:r>
+        <w:rPr>
+          <w:rFonts w:asciiTheme="minorHAnsi" w:hAnsiTheme="minorHAnsi" w:cstheme="minorHAnsi"/>
+          <w:i/>
+          <w:iCs/>
+          <w:color w:val="24292F"/>
+          <w:u w:val="single"/>
+        </w:rPr>
+        <w:t xml:space="preserve">Label </w:t>
+      </w:r>
+      <w:r>
+        <w:rPr>
+          <w:rFonts w:asciiTheme="minorHAnsi" w:hAnsiTheme="minorHAnsi" w:cstheme="minorHAnsi"/>
+          <w:i/>
+          <w:iCs/>
+          <w:color w:val="24292F"/>
+        </w:rPr>
+        <w:t xml:space="preserve">Branch </w:t>
+      </w:r>
+      <w:r>
+        <w:rPr>
+          <w:rFonts w:asciiTheme="minorHAnsi" w:hAnsiTheme="minorHAnsi" w:cstheme="minorHAnsi"/>
+          <w:color w:val="24292F"/>
+        </w:rPr>
+        <w:t xml:space="preserve">y </w:t>
+      </w:r>
+      <w:r>
+        <w:rPr>
+          <w:rFonts w:asciiTheme="minorHAnsi" w:hAnsiTheme="minorHAnsi" w:cstheme="minorHAnsi"/>
+          <w:i/>
+          <w:iCs/>
+          <w:color w:val="24292F"/>
+        </w:rPr>
+        <w:t xml:space="preserve">Specialty </w:t>
+      </w:r>
+      <w:r>
+        <w:rPr>
+          <w:rFonts w:asciiTheme="minorHAnsi" w:hAnsiTheme="minorHAnsi" w:cstheme="minorHAnsi"/>
+          <w:color w:val="24292F"/>
+        </w:rPr>
+        <w:t xml:space="preserve">le corresponde a cada uno un componente </w:t>
+      </w:r>
+      <w:r>
+        <w:rPr>
+          <w:rFonts w:asciiTheme="minorHAnsi" w:hAnsiTheme="minorHAnsi" w:cstheme="minorHAnsi"/>
+          <w:i/>
+          <w:iCs/>
+          <w:color w:val="24292F"/>
+          <w:u w:val="single"/>
+        </w:rPr>
+        <w:t>ComboBox</w:t>
+      </w:r>
+      <w:r>
+        <w:rPr>
+          <w:rFonts w:asciiTheme="minorHAnsi" w:hAnsiTheme="minorHAnsi" w:cstheme="minorHAnsi"/>
+          <w:color w:val="24292F"/>
+        </w:rPr>
+        <w:t>.</w:t>
+      </w:r>
+    </w:p>
+    <w:p>
+      <w:pPr>
+        <w:pStyle w:val="ListParagraph"/>
+        <w:numPr>
+          <w:ilvl w:val="0"/>
+          <w:numId w:val="7"/>
+        </w:numPr>
+        <w:spacing w:line="360" w:lineRule="auto"/>
+        <w:jc w:val="both"/>
+        <w:rPr>
+          <w:rFonts w:asciiTheme="minorHAnsi" w:hAnsiTheme="minorHAnsi" w:cstheme="minorHAnsi"/>
+          <w:color w:val="24292F"/>
+        </w:rPr>
+      </w:pPr>
+      <w:r>
+        <w:rPr>
+          <w:rFonts w:asciiTheme="minorHAnsi" w:hAnsiTheme="minorHAnsi" w:cstheme="minorHAnsi"/>
+          <w:color w:val="24292F"/>
+        </w:rPr>
+        <w:t xml:space="preserve">Al final del formulario se encuentran los componentes </w:t>
+      </w:r>
+      <w:r>
+        <w:rPr>
+          <w:rFonts w:asciiTheme="minorHAnsi" w:hAnsiTheme="minorHAnsi" w:cstheme="minorHAnsi"/>
+          <w:i/>
+          <w:iCs/>
+          <w:color w:val="24292F"/>
+          <w:u w:val="single"/>
+        </w:rPr>
+        <w:t>Button</w:t>
+      </w:r>
+      <w:r>
+        <w:rPr>
+          <w:rFonts w:asciiTheme="minorHAnsi" w:hAnsiTheme="minorHAnsi" w:cstheme="minorHAnsi"/>
+          <w:color w:val="24292F"/>
+        </w:rPr>
+        <w:t xml:space="preserve"> para guardar y cancelar respectivamente.</w:t>
+      </w:r>
+    </w:p>
+    <w:p>
+      <w:pPr>
+        <w:pStyle w:val="ListParagraph"/>
+        <w:spacing w:line="360" w:lineRule="auto"/>
+        <w:jc w:val="both"/>
+        <w:rPr>
+          <w:rFonts w:asciiTheme="minorHAnsi" w:hAnsiTheme="minorHAnsi" w:cstheme="minorHAnsi"/>
+          <w:color w:val="24292F"/>
+        </w:rPr>
+      </w:pPr>
+    </w:p>
+    <w:p>
+      <w:pPr>
+        <w:spacing w:line="360" w:lineRule="auto"/>
+        <w:jc w:val="both"/>
+        <w:rPr>
+          <w:rFonts w:asciiTheme="minorHAnsi" w:hAnsiTheme="minorHAnsi" w:cstheme="minorHAnsi"/>
+          <w:color w:val="24292F"/>
+        </w:rPr>
+      </w:pPr>
+      <w:r>
+        <w:rPr>
           <w:noProof/>
-          <w:color w:val="24292F"/>
-        </w:rPr>
-        <w:lastRenderedPageBreak/>
+        </w:rPr>
         <w:drawing>
-          <wp:inline distT="0" distB="0" distL="0" distR="0" wp14:anchorId="75ACE161" wp14:editId="044F4E16">
-            <wp:extent cx="4619625" cy="6381750"/>
+          <wp:inline distT="0" distB="0" distL="0" distR="0" wp14:anchorId="616E78C7" wp14:editId="09E46EA9">
+            <wp:extent cx="2742884" cy="3767328"/>
             <wp:effectExtent l="0" t="0" r="0" b="0"/>
-            <wp:docPr id="5" name="Picture 5"/>
+            <wp:docPr id="13" name="Picture 13" descr="Graphical user interface, application, Word&#10;&#10;Description automatically generated"/>
             <wp:cNvGraphicFramePr>
               <a:graphicFrameLocks xmlns:a="http://schemas.openxmlformats.org/drawingml/2006/main" noChangeAspect="1"/>
             </wp:cNvGraphicFramePr>
@@ -6986,23 +8078,30 @@
               <a:graphicData uri="http://schemas.openxmlformats.org/drawingml/2006/picture">
                 <pic:pic xmlns:pic="http://schemas.openxmlformats.org/drawingml/2006/picture">
                   <pic:nvPicPr>
-                    <pic:cNvPr id="1159277013" name=""/>
-                    <pic:cNvPicPr>
-                      <a:picLocks noChangeAspect="1"/>
-                    </pic:cNvPicPr>
+                    <pic:cNvPr id="13" name="Picture 13" descr="Graphical user interface, application, Word&#10;&#10;Description automatically generated"/>
+                    <pic:cNvPicPr/>
                   </pic:nvPicPr>
-                  <pic:blipFill>
+                  <pic:blipFill rotWithShape="1">
                     <a:blip r:embed="rId13"/>
+                    <a:srcRect l="72399" t="4790" r="13874" b="37838"/>
                     <a:stretch/>
                   </pic:blipFill>
                   <pic:spPr bwMode="auto">
                     <a:xfrm>
                       <a:off x="0" y="0"/>
-                      <a:ext cx="4619624" cy="6381749"/>
+                      <a:ext cx="2764812" cy="3797445"/>
                     </a:xfrm>
                     <a:prstGeom prst="rect">
                       <a:avLst/>
                     </a:prstGeom>
+                    <a:ln>
+                      <a:noFill/>
+                    </a:ln>
+                    <a:extLst>
+                      <a:ext uri="{53640926-AAD7-44D8-BBD7-CCE9431645EC}">
+                        <a14:shadowObscured xmlns:a14="http://schemas.microsoft.com/office/drawing/2010/main"/>
+                      </a:ext>
+                    </a:extLst>
                   </pic:spPr>
                 </pic:pic>
               </a:graphicData>
@@ -7013,6 +8112,11 @@
     </w:p>
     <w:p>
       <w:pPr>
+        <w:pStyle w:val="ListParagraph"/>
+        <w:numPr>
+          <w:ilvl w:val="0"/>
+          <w:numId w:val="9"/>
+        </w:numPr>
         <w:spacing w:line="360" w:lineRule="auto"/>
         <w:jc w:val="both"/>
         <w:rPr>
@@ -7025,14 +8129,7 @@
           <w:rFonts w:asciiTheme="minorHAnsi" w:hAnsiTheme="minorHAnsi" w:cstheme="minorHAnsi"/>
           <w:color w:val="24292F"/>
         </w:rPr>
-        <w:t>3</w:t>
-      </w:r>
-      <w:r>
-        <w:rPr>
-          <w:rFonts w:asciiTheme="minorHAnsi" w:hAnsiTheme="minorHAnsi" w:cstheme="minorHAnsi"/>
-          <w:color w:val="24292F"/>
-        </w:rPr>
-        <w:t>.Prototipo de Formulario para la creación/edición de Candidates</w:t>
+        <w:t>Formulario para la creación/edición de Candidates</w:t>
       </w:r>
     </w:p>
     <w:p>
@@ -7044,18 +8141,449 @@
           <w:color w:val="24292F"/>
         </w:rPr>
       </w:pPr>
-      <w:r>
+    </w:p>
+    <w:p>
+      <w:pPr>
+        <w:spacing w:line="360" w:lineRule="auto"/>
+        <w:jc w:val="both"/>
+        <w:rPr>
+          <w:rFonts w:asciiTheme="minorHAnsi" w:hAnsiTheme="minorHAnsi" w:cstheme="minorHAnsi"/>
+          <w:color w:val="24292F"/>
+        </w:rPr>
+      </w:pPr>
+      <w:r>
+        <w:rPr>
+          <w:rFonts w:asciiTheme="minorHAnsi" w:hAnsiTheme="minorHAnsi" w:cstheme="minorHAnsi"/>
+          <w:color w:val="24292F"/>
+        </w:rPr>
+        <w:t xml:space="preserve">La </w:t>
+      </w:r>
+      <w:r>
+        <w:rPr>
+          <w:rFonts w:asciiTheme="minorHAnsi" w:hAnsiTheme="minorHAnsi" w:cstheme="minorHAnsi"/>
+          <w:b/>
+          <w:bCs/>
+          <w:color w:val="24292F"/>
+        </w:rPr>
+        <w:t xml:space="preserve">vista para la creación/edición de </w:t>
+      </w:r>
+      <w:r>
+        <w:rPr>
+          <w:rFonts w:asciiTheme="minorHAnsi" w:hAnsiTheme="minorHAnsi" w:cstheme="minorHAnsi"/>
+          <w:b/>
+          <w:bCs/>
+          <w:color w:val="24292F"/>
+        </w:rPr>
+        <w:t xml:space="preserve">Candidatos </w:t>
+      </w:r>
+      <w:r>
+        <w:rPr>
+          <w:rFonts w:asciiTheme="minorHAnsi" w:hAnsiTheme="minorHAnsi" w:cstheme="minorHAnsi"/>
+          <w:color w:val="24292F"/>
+        </w:rPr>
+        <w:t>está compuesta de la siguiente manera:</w:t>
+      </w:r>
+    </w:p>
+    <w:p>
+      <w:pPr>
+        <w:pStyle w:val="ListParagraph"/>
+        <w:numPr>
+          <w:ilvl w:val="0"/>
+          <w:numId w:val="7"/>
+        </w:numPr>
+        <w:spacing w:line="360" w:lineRule="auto"/>
+        <w:jc w:val="both"/>
+        <w:rPr>
+          <w:rFonts w:asciiTheme="minorHAnsi" w:hAnsiTheme="minorHAnsi" w:cstheme="minorHAnsi"/>
+          <w:color w:val="24292F"/>
+        </w:rPr>
+      </w:pPr>
+      <w:r>
+        <w:rPr>
+          <w:rFonts w:asciiTheme="minorHAnsi" w:hAnsiTheme="minorHAnsi" w:cstheme="minorHAnsi"/>
+          <w:color w:val="24292F"/>
+        </w:rPr>
+        <w:t xml:space="preserve">En la parte superior tenemos un componente </w:t>
+      </w:r>
+      <w:r>
+        <w:rPr>
+          <w:rFonts w:asciiTheme="minorHAnsi" w:hAnsiTheme="minorHAnsi" w:cstheme="minorHAnsi"/>
+          <w:i/>
+          <w:iCs/>
+          <w:color w:val="24292F"/>
+          <w:u w:val="single"/>
+        </w:rPr>
+        <w:t>Text</w:t>
+      </w:r>
+      <w:r>
+        <w:rPr>
+          <w:rFonts w:asciiTheme="minorHAnsi" w:hAnsiTheme="minorHAnsi" w:cstheme="minorHAnsi"/>
+          <w:color w:val="24292F"/>
+        </w:rPr>
+        <w:t xml:space="preserve"> para el encabezado.</w:t>
+      </w:r>
+      <w:r>
+        <w:rPr>
+          <w:rFonts w:asciiTheme="minorHAnsi" w:hAnsiTheme="minorHAnsi" w:cstheme="minorHAnsi"/>
+          <w:color w:val="24292F"/>
+        </w:rPr>
+        <w:t xml:space="preserve"> En el caso de edición este componente tendrá el texto correspondiente al nombre del candidato a editar, en el caso de creación el texto será “New Candidate”.</w:t>
+      </w:r>
+    </w:p>
+    <w:p>
+      <w:pPr>
+        <w:pStyle w:val="ListParagraph"/>
+        <w:numPr>
+          <w:ilvl w:val="0"/>
+          <w:numId w:val="7"/>
+        </w:numPr>
+        <w:spacing w:line="360" w:lineRule="auto"/>
+        <w:jc w:val="both"/>
+        <w:rPr>
+          <w:rFonts w:asciiTheme="minorHAnsi" w:hAnsiTheme="minorHAnsi" w:cstheme="minorHAnsi"/>
+          <w:color w:val="24292F"/>
+        </w:rPr>
+      </w:pPr>
+      <w:r>
+        <w:rPr>
+          <w:rFonts w:asciiTheme="minorHAnsi" w:hAnsiTheme="minorHAnsi" w:cstheme="minorHAnsi"/>
+          <w:color w:val="24292F"/>
+        </w:rPr>
+        <w:t xml:space="preserve">Luego tenemos varios componentes </w:t>
+      </w:r>
+      <w:r>
+        <w:rPr>
+          <w:rFonts w:asciiTheme="minorHAnsi" w:hAnsiTheme="minorHAnsi" w:cstheme="minorHAnsi"/>
+          <w:i/>
+          <w:iCs/>
+          <w:color w:val="24292F"/>
+          <w:u w:val="single"/>
+        </w:rPr>
+        <w:t>Label</w:t>
+      </w:r>
+      <w:r>
+        <w:rPr>
+          <w:rFonts w:asciiTheme="minorHAnsi" w:hAnsiTheme="minorHAnsi" w:cstheme="minorHAnsi"/>
+          <w:color w:val="24292F"/>
+        </w:rPr>
+        <w:t xml:space="preserve"> a los que se le corresponden diferentes componentes.</w:t>
+      </w:r>
+    </w:p>
+    <w:p>
+      <w:pPr>
+        <w:pStyle w:val="ListParagraph"/>
+        <w:numPr>
+          <w:ilvl w:val="1"/>
+          <w:numId w:val="7"/>
+        </w:numPr>
+        <w:spacing w:line="360" w:lineRule="auto"/>
+        <w:jc w:val="both"/>
+        <w:rPr>
+          <w:rFonts w:asciiTheme="minorHAnsi" w:hAnsiTheme="minorHAnsi" w:cstheme="minorHAnsi"/>
+          <w:color w:val="24292F"/>
+          <w:lang w:val="en-US"/>
+        </w:rPr>
+      </w:pPr>
+      <w:r>
+        <w:rPr>
+          <w:rFonts w:asciiTheme="minorHAnsi" w:hAnsiTheme="minorHAnsi" w:cstheme="minorHAnsi"/>
+          <w:i/>
+          <w:iCs/>
+          <w:color w:val="24292F"/>
+          <w:lang w:val="en-US"/>
+        </w:rPr>
+        <w:t>Candidate ID</w:t>
+      </w:r>
+      <w:r>
+        <w:rPr>
+          <w:rFonts w:asciiTheme="minorHAnsi" w:hAnsiTheme="minorHAnsi" w:cstheme="minorHAnsi"/>
+          <w:i/>
+          <w:iCs/>
+          <w:color w:val="24292F"/>
+          <w:lang w:val="en-US"/>
+        </w:rPr>
+        <w:t>, Full Name, Address, Phone</w:t>
+      </w:r>
+      <w:r>
+        <w:rPr>
+          <w:rFonts w:asciiTheme="minorHAnsi" w:hAnsiTheme="minorHAnsi" w:cstheme="minorHAnsi"/>
+          <w:i/>
+          <w:iCs/>
+          <w:color w:val="24292F"/>
+          <w:lang w:val="en-US"/>
+        </w:rPr>
+        <w:t xml:space="preserve"> </w:t>
+      </w:r>
+      <w:r>
+        <w:rPr>
+          <w:rFonts w:asciiTheme="minorHAnsi" w:hAnsiTheme="minorHAnsi" w:cstheme="minorHAnsi"/>
+          <w:i/>
+          <w:iCs/>
+          <w:color w:val="24292F"/>
+        </w:rPr>
+        <w:sym w:font="Wingdings" w:char="F0E8"/>
+      </w:r>
+      <w:r>
+        <w:rPr>
+          <w:rFonts w:asciiTheme="minorHAnsi" w:hAnsiTheme="minorHAnsi" w:cstheme="minorHAnsi"/>
+          <w:i/>
+          <w:iCs/>
+          <w:color w:val="24292F"/>
+          <w:lang w:val="en-US"/>
+        </w:rPr>
+        <w:t xml:space="preserve"> </w:t>
+      </w:r>
+      <w:proofErr w:type="spellStart"/>
+      <w:r>
+        <w:rPr>
+          <w:rFonts w:asciiTheme="minorHAnsi" w:hAnsiTheme="minorHAnsi" w:cstheme="minorHAnsi"/>
+          <w:i/>
+          <w:iCs/>
+          <w:color w:val="24292F"/>
+          <w:u w:val="single"/>
+          <w:lang w:val="en-US"/>
+        </w:rPr>
+        <w:t>TextField</w:t>
+      </w:r>
+      <w:proofErr w:type="spellEnd"/>
+    </w:p>
+    <w:p>
+      <w:pPr>
+        <w:pStyle w:val="ListParagraph"/>
+        <w:numPr>
+          <w:ilvl w:val="1"/>
+          <w:numId w:val="7"/>
+        </w:numPr>
+        <w:spacing w:line="360" w:lineRule="auto"/>
+        <w:jc w:val="both"/>
+        <w:rPr>
+          <w:rFonts w:asciiTheme="minorHAnsi" w:hAnsiTheme="minorHAnsi" w:cstheme="minorHAnsi"/>
+          <w:color w:val="24292F"/>
+          <w:lang w:val="en-US"/>
+        </w:rPr>
+      </w:pPr>
+      <w:r>
+        <w:rPr>
+          <w:rFonts w:asciiTheme="minorHAnsi" w:hAnsiTheme="minorHAnsi" w:cstheme="minorHAnsi"/>
+          <w:i/>
+          <w:iCs/>
+          <w:color w:val="24292F"/>
+          <w:lang w:val="en-US"/>
+        </w:rPr>
+        <w:t xml:space="preserve">Gender, Scholarship, Specialty, Branch </w:t>
+      </w:r>
+      <w:r>
+        <w:rPr>
+          <w:rFonts w:asciiTheme="minorHAnsi" w:hAnsiTheme="minorHAnsi" w:cstheme="minorHAnsi"/>
+          <w:i/>
+          <w:iCs/>
+          <w:color w:val="24292F"/>
+        </w:rPr>
+        <w:sym w:font="Wingdings" w:char="F0E8"/>
+      </w:r>
+      <w:r>
+        <w:rPr>
+          <w:rFonts w:asciiTheme="minorHAnsi" w:hAnsiTheme="minorHAnsi" w:cstheme="minorHAnsi"/>
+          <w:i/>
+          <w:iCs/>
+          <w:color w:val="24292F"/>
+          <w:lang w:val="en-US"/>
+        </w:rPr>
+        <w:t xml:space="preserve"> </w:t>
+      </w:r>
+      <w:proofErr w:type="spellStart"/>
+      <w:r>
+        <w:rPr>
+          <w:rFonts w:asciiTheme="minorHAnsi" w:hAnsiTheme="minorHAnsi" w:cstheme="minorHAnsi"/>
+          <w:i/>
+          <w:iCs/>
+          <w:color w:val="24292F"/>
+          <w:lang w:val="en-US"/>
+        </w:rPr>
+        <w:t>C</w:t>
+      </w:r>
+      <w:r>
+        <w:rPr>
+          <w:rFonts w:asciiTheme="minorHAnsi" w:hAnsiTheme="minorHAnsi" w:cstheme="minorHAnsi"/>
+          <w:i/>
+          <w:iCs/>
+          <w:color w:val="24292F"/>
+          <w:lang w:val="en-US"/>
+        </w:rPr>
+        <w:t>omboBox</w:t>
+      </w:r>
+      <w:proofErr w:type="spellEnd"/>
+    </w:p>
+    <w:p>
+      <w:pPr>
+        <w:pStyle w:val="ListParagraph"/>
+        <w:numPr>
+          <w:ilvl w:val="1"/>
+          <w:numId w:val="7"/>
+        </w:numPr>
+        <w:spacing w:line="360" w:lineRule="auto"/>
+        <w:jc w:val="both"/>
+        <w:rPr>
+          <w:rFonts w:asciiTheme="minorHAnsi" w:hAnsiTheme="minorHAnsi" w:cstheme="minorHAnsi"/>
+          <w:color w:val="24292F"/>
+          <w:lang w:val="en-US"/>
+        </w:rPr>
+      </w:pPr>
+      <w:r>
+        <w:rPr>
+          <w:rFonts w:asciiTheme="minorHAnsi" w:hAnsiTheme="minorHAnsi" w:cstheme="minorHAnsi"/>
+          <w:i/>
+          <w:iCs/>
+          <w:color w:val="24292F"/>
+          <w:lang w:val="en-US"/>
+        </w:rPr>
+        <w:t xml:space="preserve">Years of experience </w:t>
+      </w:r>
+      <w:r>
+        <w:rPr>
+          <w:rFonts w:asciiTheme="minorHAnsi" w:hAnsiTheme="minorHAnsi" w:cstheme="minorHAnsi"/>
+          <w:i/>
+          <w:iCs/>
+          <w:color w:val="24292F"/>
+          <w:lang w:val="en-US"/>
+        </w:rPr>
+        <w:sym w:font="Wingdings" w:char="F0E8"/>
+      </w:r>
+      <w:r>
+        <w:rPr>
+          <w:rFonts w:asciiTheme="minorHAnsi" w:hAnsiTheme="minorHAnsi" w:cstheme="minorHAnsi"/>
+          <w:i/>
+          <w:iCs/>
+          <w:color w:val="24292F"/>
+          <w:lang w:val="en-US"/>
+        </w:rPr>
+        <w:t xml:space="preserve"> </w:t>
+      </w:r>
+      <w:r>
+        <w:rPr>
+          <w:rFonts w:asciiTheme="minorHAnsi" w:hAnsiTheme="minorHAnsi" w:cstheme="minorHAnsi"/>
+          <w:i/>
+          <w:iCs/>
+          <w:color w:val="24292F"/>
+          <w:u w:val="single"/>
+          <w:lang w:val="en-US"/>
+        </w:rPr>
+        <w:t>Spinner</w:t>
+      </w:r>
+    </w:p>
+    <w:p>
+      <w:pPr>
+        <w:pStyle w:val="ListParagraph"/>
+        <w:numPr>
+          <w:ilvl w:val="1"/>
+          <w:numId w:val="7"/>
+        </w:numPr>
+        <w:spacing w:line="360" w:lineRule="auto"/>
+        <w:jc w:val="both"/>
+        <w:rPr>
+          <w:rFonts w:asciiTheme="minorHAnsi" w:hAnsiTheme="minorHAnsi" w:cstheme="minorHAnsi"/>
+          <w:color w:val="24292F"/>
+          <w:lang w:val="en-US"/>
+        </w:rPr>
+      </w:pPr>
+      <w:r>
+        <w:rPr>
+          <w:rFonts w:asciiTheme="minorHAnsi" w:hAnsiTheme="minorHAnsi" w:cstheme="minorHAnsi"/>
+          <w:i/>
+          <w:iCs/>
+          <w:color w:val="24292F"/>
+          <w:lang w:val="en-US"/>
+        </w:rPr>
+        <w:t xml:space="preserve">Other Data </w:t>
+      </w:r>
+      <w:r>
+        <w:rPr>
+          <w:rFonts w:asciiTheme="minorHAnsi" w:hAnsiTheme="minorHAnsi" w:cstheme="minorHAnsi"/>
+          <w:i/>
+          <w:iCs/>
+          <w:color w:val="24292F"/>
+          <w:lang w:val="en-US"/>
+        </w:rPr>
+        <w:sym w:font="Wingdings" w:char="F0E8"/>
+      </w:r>
+    </w:p>
+    <w:p>
+      <w:pPr>
+        <w:pStyle w:val="ListParagraph"/>
+        <w:numPr>
+          <w:ilvl w:val="0"/>
+          <w:numId w:val="7"/>
+        </w:numPr>
+        <w:spacing w:line="360" w:lineRule="auto"/>
+        <w:jc w:val="both"/>
+        <w:rPr>
+          <w:rFonts w:asciiTheme="minorHAnsi" w:hAnsiTheme="minorHAnsi" w:cstheme="minorHAnsi"/>
+          <w:color w:val="24292F"/>
+          <w:lang w:val="es-MX"/>
+        </w:rPr>
+      </w:pPr>
+      <w:r>
+        <w:rPr>
+          <w:rFonts w:asciiTheme="minorHAnsi" w:hAnsiTheme="minorHAnsi" w:cstheme="minorHAnsi"/>
+          <w:color w:val="24292F"/>
+        </w:rPr>
+        <w:lastRenderedPageBreak/>
+        <w:t xml:space="preserve">Al final del formulario se encuentran los componentes </w:t>
+      </w:r>
+      <w:r>
+        <w:rPr>
+          <w:rFonts w:asciiTheme="minorHAnsi" w:hAnsiTheme="minorHAnsi" w:cstheme="minorHAnsi"/>
+          <w:i/>
+          <w:iCs/>
+          <w:color w:val="24292F"/>
+          <w:u w:val="single"/>
+        </w:rPr>
+        <w:t>Button</w:t>
+      </w:r>
+      <w:r>
+        <w:rPr>
+          <w:rFonts w:asciiTheme="minorHAnsi" w:hAnsiTheme="minorHAnsi" w:cstheme="minorHAnsi"/>
+          <w:color w:val="24292F"/>
+        </w:rPr>
+        <w:t xml:space="preserve"> para guardar y cancelar respectivamente</w:t>
+      </w:r>
+      <w:r>
+        <w:rPr>
+          <w:rFonts w:asciiTheme="minorHAnsi" w:hAnsiTheme="minorHAnsi" w:cstheme="minorHAnsi"/>
+          <w:color w:val="24292F"/>
+        </w:rPr>
+        <w:t>.</w:t>
+      </w:r>
+    </w:p>
+    <w:p>
+      <w:pPr>
+        <w:spacing w:line="360" w:lineRule="auto"/>
+        <w:jc w:val="both"/>
         <w:rPr>
           <w:rFonts w:asciiTheme="minorHAnsi" w:hAnsiTheme="minorHAnsi" w:cstheme="minorHAnsi"/>
           <w:noProof/>
           <w:color w:val="24292F"/>
         </w:rPr>
-        <w:lastRenderedPageBreak/>
+      </w:pPr>
+    </w:p>
+    <w:p>
+      <w:pPr>
+        <w:spacing w:line="360" w:lineRule="auto"/>
+        <w:jc w:val="both"/>
+        <w:rPr>
+          <w:rFonts w:asciiTheme="minorHAnsi" w:hAnsiTheme="minorHAnsi" w:cstheme="minorHAnsi"/>
+          <w:color w:val="24292F"/>
+        </w:rPr>
+      </w:pPr>
+      <w:r>
+        <w:rPr>
+          <w:noProof/>
+        </w:rPr>
         <w:drawing>
-          <wp:inline distT="0" distB="0" distL="0" distR="0" wp14:anchorId="7173619B" wp14:editId="72745950">
-            <wp:extent cx="4676775" cy="4257675"/>
+          <wp:inline distT="0" distB="0" distL="0" distR="0" wp14:anchorId="5D25EA64" wp14:editId="664A69E6">
+            <wp:extent cx="3290882" cy="3783279"/>
             <wp:effectExtent l="0" t="0" r="0" b="0"/>
-            <wp:docPr id="6" name="Picture 6"/>
+            <wp:docPr id="9" name="Picture 9"/>
             <wp:cNvGraphicFramePr>
               <a:graphicFrameLocks xmlns:a="http://schemas.openxmlformats.org/drawingml/2006/main" noChangeAspect="1"/>
             </wp:cNvGraphicFramePr>
@@ -7063,23 +8591,30 @@
               <a:graphicData uri="http://schemas.openxmlformats.org/drawingml/2006/picture">
                 <pic:pic xmlns:pic="http://schemas.openxmlformats.org/drawingml/2006/picture">
                   <pic:nvPicPr>
-                    <pic:cNvPr id="563745418" name=""/>
-                    <pic:cNvPicPr>
-                      <a:picLocks noChangeAspect="1"/>
-                    </pic:cNvPicPr>
+                    <pic:cNvPr id="1" name=""/>
+                    <pic:cNvPicPr/>
                   </pic:nvPicPr>
-                  <pic:blipFill>
+                  <pic:blipFill rotWithShape="1">
                     <a:blip r:embed="rId14"/>
+                    <a:srcRect l="72202" t="8260" r="13815" b="44808"/>
                     <a:stretch/>
                   </pic:blipFill>
                   <pic:spPr bwMode="auto">
                     <a:xfrm>
                       <a:off x="0" y="0"/>
-                      <a:ext cx="4676774" cy="4257675"/>
+                      <a:ext cx="3326149" cy="3823822"/>
                     </a:xfrm>
                     <a:prstGeom prst="rect">
                       <a:avLst/>
                     </a:prstGeom>
+                    <a:ln>
+                      <a:noFill/>
+                    </a:ln>
+                    <a:extLst>
+                      <a:ext uri="{53640926-AAD7-44D8-BBD7-CCE9431645EC}">
+                        <a14:shadowObscured xmlns:a14="http://schemas.microsoft.com/office/drawing/2010/main"/>
+                      </a:ext>
+                    </a:extLst>
                   </pic:spPr>
                 </pic:pic>
               </a:graphicData>
@@ -7102,17 +8637,15 @@
           <w:rFonts w:asciiTheme="minorHAnsi" w:hAnsiTheme="minorHAnsi" w:cstheme="minorHAnsi"/>
           <w:color w:val="24292F"/>
         </w:rPr>
-        <w:t xml:space="preserve">4.Prototipo de Formulario para la creación/edición de </w:t>
-      </w:r>
-      <w:proofErr w:type="spellStart"/>
-      <w:r>
-        <w:rPr>
-          <w:rFonts w:asciiTheme="minorHAnsi" w:hAnsiTheme="minorHAnsi" w:cstheme="minorHAnsi"/>
-          <w:color w:val="24292F"/>
-        </w:rPr>
-        <w:t>Companies</w:t>
-      </w:r>
-      <w:proofErr w:type="spellEnd"/>
+        <w:t>3</w:t>
+      </w:r>
+      <w:r>
+        <w:rPr>
+          <w:rFonts w:asciiTheme="minorHAnsi" w:hAnsiTheme="minorHAnsi" w:cstheme="minorHAnsi"/>
+          <w:color w:val="24292F"/>
+        </w:rPr>
+        <w:t>.Prototipo de Formulario para la creación/edición de Companies</w:t>
+      </w:r>
     </w:p>
     <w:p>
       <w:pPr>
@@ -7136,15 +8669,381 @@
       <w:r>
         <w:rPr>
           <w:rFonts w:asciiTheme="minorHAnsi" w:hAnsiTheme="minorHAnsi" w:cstheme="minorHAnsi"/>
+          <w:color w:val="24292F"/>
+        </w:rPr>
+        <w:t xml:space="preserve">La </w:t>
+      </w:r>
+      <w:r>
+        <w:rPr>
+          <w:rFonts w:asciiTheme="minorHAnsi" w:hAnsiTheme="minorHAnsi" w:cstheme="minorHAnsi"/>
+          <w:b/>
+          <w:bCs/>
+          <w:color w:val="24292F"/>
+        </w:rPr>
+        <w:t xml:space="preserve">vista para la creación/edición de </w:t>
+      </w:r>
+      <w:r>
+        <w:rPr>
+          <w:rFonts w:asciiTheme="minorHAnsi" w:hAnsiTheme="minorHAnsi" w:cstheme="minorHAnsi"/>
+          <w:b/>
+          <w:bCs/>
+          <w:color w:val="24292F"/>
+        </w:rPr>
+        <w:t xml:space="preserve">Compañías </w:t>
+      </w:r>
+      <w:r>
+        <w:rPr>
+          <w:rFonts w:asciiTheme="minorHAnsi" w:hAnsiTheme="minorHAnsi" w:cstheme="minorHAnsi"/>
+          <w:color w:val="24292F"/>
+        </w:rPr>
+        <w:t>está compuesta de la siguiente manera:</w:t>
+      </w:r>
+    </w:p>
+    <w:p>
+      <w:pPr>
+        <w:pStyle w:val="ListParagraph"/>
+        <w:numPr>
+          <w:ilvl w:val="0"/>
+          <w:numId w:val="7"/>
+        </w:numPr>
+        <w:spacing w:line="360" w:lineRule="auto"/>
+        <w:jc w:val="both"/>
+        <w:rPr>
+          <w:rFonts w:asciiTheme="minorHAnsi" w:hAnsiTheme="minorHAnsi" w:cstheme="minorHAnsi"/>
+          <w:color w:val="24292F"/>
+        </w:rPr>
+      </w:pPr>
+      <w:r>
+        <w:rPr>
+          <w:rFonts w:asciiTheme="minorHAnsi" w:hAnsiTheme="minorHAnsi" w:cstheme="minorHAnsi"/>
+          <w:color w:val="24292F"/>
+        </w:rPr>
+        <w:t>En el caso de edición este componente tendrá el texto correspondiente al nombre de</w:t>
+      </w:r>
+      <w:r>
+        <w:rPr>
+          <w:rFonts w:asciiTheme="minorHAnsi" w:hAnsiTheme="minorHAnsi" w:cstheme="minorHAnsi"/>
+          <w:color w:val="24292F"/>
+        </w:rPr>
+        <w:t xml:space="preserve"> l</w:t>
+      </w:r>
+      <w:r>
+        <w:rPr>
+          <w:rFonts w:asciiTheme="minorHAnsi" w:hAnsiTheme="minorHAnsi" w:cstheme="minorHAnsi"/>
+          <w:color w:val="24292F"/>
+        </w:rPr>
+        <w:t>a</w:t>
+      </w:r>
+      <w:r>
+        <w:rPr>
+          <w:rFonts w:asciiTheme="minorHAnsi" w:hAnsiTheme="minorHAnsi" w:cstheme="minorHAnsi"/>
+          <w:color w:val="24292F"/>
+        </w:rPr>
+        <w:t xml:space="preserve"> compañía a</w:t>
+      </w:r>
+      <w:r>
+        <w:rPr>
+          <w:rFonts w:asciiTheme="minorHAnsi" w:hAnsiTheme="minorHAnsi" w:cstheme="minorHAnsi"/>
+          <w:color w:val="24292F"/>
+        </w:rPr>
+        <w:t xml:space="preserve"> editar, en el caso de creación el texto será “New</w:t>
+      </w:r>
+      <w:r>
+        <w:rPr>
+          <w:rFonts w:asciiTheme="minorHAnsi" w:hAnsiTheme="minorHAnsi" w:cstheme="minorHAnsi"/>
+          <w:color w:val="24292F"/>
+        </w:rPr>
+        <w:t xml:space="preserve"> Company</w:t>
+      </w:r>
+      <w:r>
+        <w:rPr>
+          <w:rFonts w:asciiTheme="minorHAnsi" w:hAnsiTheme="minorHAnsi" w:cstheme="minorHAnsi"/>
+          <w:color w:val="24292F"/>
+        </w:rPr>
+        <w:t>”.</w:t>
+      </w:r>
+    </w:p>
+    <w:p>
+      <w:pPr>
+        <w:pStyle w:val="ListParagraph"/>
+        <w:numPr>
+          <w:ilvl w:val="0"/>
+          <w:numId w:val="7"/>
+        </w:numPr>
+        <w:spacing w:line="360" w:lineRule="auto"/>
+        <w:jc w:val="both"/>
+        <w:rPr>
+          <w:rFonts w:asciiTheme="minorHAnsi" w:hAnsiTheme="minorHAnsi" w:cstheme="minorHAnsi"/>
+          <w:color w:val="24292F"/>
+        </w:rPr>
+      </w:pPr>
+      <w:r>
+        <w:rPr>
+          <w:rFonts w:asciiTheme="minorHAnsi" w:hAnsiTheme="minorHAnsi" w:cstheme="minorHAnsi"/>
+          <w:color w:val="24292F"/>
+        </w:rPr>
+        <w:t xml:space="preserve">Luego tenemos varios componentes </w:t>
+      </w:r>
+      <w:r>
+        <w:rPr>
+          <w:rFonts w:asciiTheme="minorHAnsi" w:hAnsiTheme="minorHAnsi" w:cstheme="minorHAnsi"/>
+          <w:i/>
+          <w:iCs/>
+          <w:color w:val="24292F"/>
+          <w:u w:val="single"/>
+        </w:rPr>
+        <w:t>Label</w:t>
+      </w:r>
+      <w:r>
+        <w:rPr>
+          <w:rFonts w:asciiTheme="minorHAnsi" w:hAnsiTheme="minorHAnsi" w:cstheme="minorHAnsi"/>
+          <w:color w:val="24292F"/>
+        </w:rPr>
+        <w:t xml:space="preserve"> a los que se le corresponden diferentes componentes</w:t>
+      </w:r>
+      <w:r>
+        <w:rPr>
+          <w:rFonts w:asciiTheme="minorHAnsi" w:hAnsiTheme="minorHAnsi" w:cstheme="minorHAnsi"/>
+          <w:color w:val="24292F"/>
+        </w:rPr>
+        <w:t>:</w:t>
+      </w:r>
+    </w:p>
+    <w:p>
+      <w:pPr>
+        <w:pStyle w:val="ListParagraph"/>
+        <w:numPr>
+          <w:ilvl w:val="1"/>
+          <w:numId w:val="7"/>
+        </w:numPr>
+        <w:spacing w:line="360" w:lineRule="auto"/>
+        <w:jc w:val="both"/>
+        <w:rPr>
+          <w:rFonts w:asciiTheme="minorHAnsi" w:hAnsiTheme="minorHAnsi" w:cstheme="minorHAnsi"/>
+          <w:color w:val="24292F"/>
+        </w:rPr>
+      </w:pPr>
+      <w:proofErr w:type="spellStart"/>
+      <w:r>
+        <w:rPr>
+          <w:rFonts w:asciiTheme="minorHAnsi" w:hAnsiTheme="minorHAnsi" w:cstheme="minorHAnsi"/>
+          <w:i/>
+          <w:iCs/>
+          <w:color w:val="24292F"/>
+        </w:rPr>
+        <w:t>Name</w:t>
+      </w:r>
+      <w:proofErr w:type="spellEnd"/>
+      <w:r>
+        <w:rPr>
+          <w:rFonts w:asciiTheme="minorHAnsi" w:hAnsiTheme="minorHAnsi" w:cstheme="minorHAnsi"/>
+          <w:i/>
+          <w:iCs/>
+          <w:color w:val="24292F"/>
+        </w:rPr>
+        <w:t xml:space="preserve">, Address, Phone </w:t>
+      </w:r>
+      <w:r>
+        <w:rPr>
+          <w:rFonts w:asciiTheme="minorHAnsi" w:hAnsiTheme="minorHAnsi" w:cstheme="minorHAnsi"/>
+          <w:i/>
+          <w:iCs/>
+          <w:color w:val="24292F"/>
+        </w:rPr>
+        <w:sym w:font="Wingdings" w:char="F0E8"/>
+      </w:r>
+      <w:r>
+        <w:rPr>
+          <w:rFonts w:asciiTheme="minorHAnsi" w:hAnsiTheme="minorHAnsi" w:cstheme="minorHAnsi"/>
+          <w:i/>
+          <w:iCs/>
+          <w:color w:val="24292F"/>
+        </w:rPr>
+        <w:t xml:space="preserve"> </w:t>
+      </w:r>
+      <w:r>
+        <w:rPr>
+          <w:rFonts w:asciiTheme="minorHAnsi" w:hAnsiTheme="minorHAnsi" w:cstheme="minorHAnsi"/>
+          <w:i/>
+          <w:iCs/>
+          <w:color w:val="24292F"/>
+          <w:u w:val="single"/>
+        </w:rPr>
+        <w:t>TextField</w:t>
+      </w:r>
+    </w:p>
+    <w:p>
+      <w:pPr>
+        <w:pStyle w:val="ListParagraph"/>
+        <w:numPr>
+          <w:ilvl w:val="1"/>
+          <w:numId w:val="7"/>
+        </w:numPr>
+        <w:spacing w:line="360" w:lineRule="auto"/>
+        <w:jc w:val="both"/>
+        <w:rPr>
+          <w:rFonts w:asciiTheme="minorHAnsi" w:hAnsiTheme="minorHAnsi" w:cstheme="minorHAnsi"/>
+          <w:color w:val="24292F"/>
+        </w:rPr>
+      </w:pPr>
+      <w:r>
+        <w:rPr>
+          <w:rFonts w:asciiTheme="minorHAnsi" w:hAnsiTheme="minorHAnsi" w:cstheme="minorHAnsi"/>
+          <w:i/>
+          <w:iCs/>
+          <w:color w:val="24292F"/>
+        </w:rPr>
+        <w:t xml:space="preserve">Description </w:t>
+      </w:r>
+      <w:r>
+        <w:rPr>
+          <w:rFonts w:asciiTheme="minorHAnsi" w:hAnsiTheme="minorHAnsi" w:cstheme="minorHAnsi"/>
+          <w:i/>
+          <w:iCs/>
+          <w:color w:val="24292F"/>
+        </w:rPr>
+        <w:sym w:font="Wingdings" w:char="F0E8"/>
+      </w:r>
+      <w:r>
+        <w:rPr>
+          <w:rFonts w:asciiTheme="minorHAnsi" w:hAnsiTheme="minorHAnsi" w:cstheme="minorHAnsi"/>
+          <w:i/>
+          <w:iCs/>
+          <w:color w:val="24292F"/>
+        </w:rPr>
+        <w:t xml:space="preserve"> </w:t>
+      </w:r>
+      <w:r>
+        <w:rPr>
+          <w:rFonts w:asciiTheme="minorHAnsi" w:hAnsiTheme="minorHAnsi" w:cstheme="minorHAnsi"/>
+          <w:i/>
+          <w:iCs/>
+          <w:color w:val="24292F"/>
+          <w:u w:val="single"/>
+        </w:rPr>
+        <w:t>TextArea</w:t>
+      </w:r>
+    </w:p>
+    <w:p>
+      <w:pPr>
+        <w:pStyle w:val="ListParagraph"/>
+        <w:numPr>
+          <w:ilvl w:val="1"/>
+          <w:numId w:val="7"/>
+        </w:numPr>
+        <w:spacing w:line="360" w:lineRule="auto"/>
+        <w:jc w:val="both"/>
+        <w:rPr>
+          <w:rFonts w:asciiTheme="minorHAnsi" w:hAnsiTheme="minorHAnsi" w:cstheme="minorHAnsi"/>
+          <w:color w:val="24292F"/>
+        </w:rPr>
+      </w:pPr>
+      <w:r>
+        <w:rPr>
+          <w:rFonts w:asciiTheme="minorHAnsi" w:hAnsiTheme="minorHAnsi" w:cstheme="minorHAnsi"/>
+          <w:i/>
+          <w:iCs/>
+          <w:color w:val="24292F"/>
+        </w:rPr>
+        <w:t xml:space="preserve">Sector </w:t>
+      </w:r>
+      <w:r>
+        <w:rPr>
+          <w:rFonts w:asciiTheme="minorHAnsi" w:hAnsiTheme="minorHAnsi" w:cstheme="minorHAnsi"/>
+          <w:i/>
+          <w:iCs/>
+          <w:color w:val="24292F"/>
+        </w:rPr>
+        <w:sym w:font="Wingdings" w:char="F0E8"/>
+      </w:r>
+      <w:r>
+        <w:rPr>
+          <w:rFonts w:asciiTheme="minorHAnsi" w:hAnsiTheme="minorHAnsi" w:cstheme="minorHAnsi"/>
+          <w:i/>
+          <w:iCs/>
+          <w:color w:val="24292F"/>
+        </w:rPr>
+        <w:t xml:space="preserve"> </w:t>
+      </w:r>
+      <w:r>
+        <w:rPr>
+          <w:rFonts w:asciiTheme="minorHAnsi" w:hAnsiTheme="minorHAnsi" w:cstheme="minorHAnsi"/>
+          <w:i/>
+          <w:iCs/>
+          <w:color w:val="24292F"/>
+          <w:u w:val="single"/>
+        </w:rPr>
+        <w:t>ComboBox</w:t>
+      </w:r>
+    </w:p>
+    <w:p>
+      <w:pPr>
+        <w:pStyle w:val="ListParagraph"/>
+        <w:numPr>
+          <w:ilvl w:val="0"/>
+          <w:numId w:val="7"/>
+        </w:numPr>
+        <w:spacing w:line="360" w:lineRule="auto"/>
+        <w:jc w:val="both"/>
+        <w:rPr>
+          <w:rFonts w:asciiTheme="minorHAnsi" w:hAnsiTheme="minorHAnsi" w:cstheme="minorHAnsi"/>
+          <w:color w:val="24292F"/>
+        </w:rPr>
+      </w:pPr>
+      <w:r>
+        <w:rPr>
+          <w:rFonts w:asciiTheme="minorHAnsi" w:hAnsiTheme="minorHAnsi" w:cstheme="minorHAnsi"/>
+          <w:color w:val="24292F"/>
+        </w:rPr>
+        <w:t xml:space="preserve">Al final del formulario se encuentran los componentes </w:t>
+      </w:r>
+      <w:r>
+        <w:rPr>
+          <w:rFonts w:asciiTheme="minorHAnsi" w:hAnsiTheme="minorHAnsi" w:cstheme="minorHAnsi"/>
+          <w:i/>
+          <w:iCs/>
+          <w:color w:val="24292F"/>
+          <w:u w:val="single"/>
+        </w:rPr>
+        <w:t>Button</w:t>
+      </w:r>
+      <w:r>
+        <w:rPr>
+          <w:rFonts w:asciiTheme="minorHAnsi" w:hAnsiTheme="minorHAnsi" w:cstheme="minorHAnsi"/>
+          <w:color w:val="24292F"/>
+        </w:rPr>
+        <w:t xml:space="preserve"> para guardar y cancelar respectivamente</w:t>
+      </w:r>
+    </w:p>
+    <w:p>
+      <w:pPr>
+        <w:spacing w:line="360" w:lineRule="auto"/>
+        <w:jc w:val="both"/>
+        <w:rPr>
+          <w:rFonts w:asciiTheme="minorHAnsi" w:hAnsiTheme="minorHAnsi" w:cstheme="minorHAnsi"/>
+          <w:color w:val="24292F"/>
+        </w:rPr>
+      </w:pPr>
+    </w:p>
+    <w:p>
+      <w:pPr>
+        <w:spacing w:line="360" w:lineRule="auto"/>
+        <w:jc w:val="both"/>
+        <w:rPr>
+          <w:rFonts w:asciiTheme="minorHAnsi" w:hAnsiTheme="minorHAnsi" w:cstheme="minorHAnsi"/>
+          <w:color w:val="24292F"/>
+        </w:rPr>
+      </w:pPr>
+      <w:r>
+        <w:rPr>
           <w:noProof/>
-          <w:color w:val="24292F"/>
         </w:rPr>
         <w:lastRenderedPageBreak/>
         <w:drawing>
-          <wp:inline distT="0" distB="0" distL="0" distR="0" wp14:anchorId="74934261" wp14:editId="506667DE">
-            <wp:extent cx="3962400" cy="3924300"/>
+          <wp:inline distT="0" distB="0" distL="0" distR="0" wp14:anchorId="22561CA0" wp14:editId="14CF3F3C">
+            <wp:extent cx="3247898" cy="3218628"/>
             <wp:effectExtent l="0" t="0" r="0" b="0"/>
-            <wp:docPr id="7" name="Picture 7"/>
+            <wp:docPr id="11" name="Picture 11" descr="Graphical user interface, application, Word&#10;&#10;Description automatically generated"/>
             <wp:cNvGraphicFramePr>
               <a:graphicFrameLocks xmlns:a="http://schemas.openxmlformats.org/drawingml/2006/main" noChangeAspect="1"/>
             </wp:cNvGraphicFramePr>
@@ -7152,23 +9051,30 @@
               <a:graphicData uri="http://schemas.openxmlformats.org/drawingml/2006/picture">
                 <pic:pic xmlns:pic="http://schemas.openxmlformats.org/drawingml/2006/picture">
                   <pic:nvPicPr>
-                    <pic:cNvPr id="551502346" name=""/>
-                    <pic:cNvPicPr>
-                      <a:picLocks noChangeAspect="1"/>
-                    </pic:cNvPicPr>
+                    <pic:cNvPr id="11" name="Picture 11" descr="Graphical user interface, application, Word&#10;&#10;Description automatically generated"/>
+                    <pic:cNvPicPr/>
                   </pic:nvPicPr>
-                  <pic:blipFill>
+                  <pic:blipFill rotWithShape="1">
                     <a:blip r:embed="rId15"/>
+                    <a:srcRect l="73652" t="13015" r="14769" b="52068"/>
                     <a:stretch/>
                   </pic:blipFill>
                   <pic:spPr bwMode="auto">
                     <a:xfrm>
                       <a:off x="0" y="0"/>
-                      <a:ext cx="3962399" cy="3924299"/>
+                      <a:ext cx="3256620" cy="3227272"/>
                     </a:xfrm>
                     <a:prstGeom prst="rect">
                       <a:avLst/>
                     </a:prstGeom>
+                    <a:ln>
+                      <a:noFill/>
+                    </a:ln>
+                    <a:extLst>
+                      <a:ext uri="{53640926-AAD7-44D8-BBD7-CCE9431645EC}">
+                        <a14:shadowObscured xmlns:a14="http://schemas.microsoft.com/office/drawing/2010/main"/>
+                      </a:ext>
+                    </a:extLst>
                   </pic:spPr>
                 </pic:pic>
               </a:graphicData>
@@ -7191,7 +9097,28 @@
           <w:rFonts w:asciiTheme="minorHAnsi" w:hAnsiTheme="minorHAnsi" w:cstheme="minorHAnsi"/>
           <w:color w:val="24292F"/>
         </w:rPr>
-        <w:t>5.Prototipo de Formulario para la creación/edición de Interviews</w:t>
+        <w:t>4</w:t>
+      </w:r>
+      <w:r>
+        <w:rPr>
+          <w:rFonts w:asciiTheme="minorHAnsi" w:hAnsiTheme="minorHAnsi" w:cstheme="minorHAnsi"/>
+          <w:color w:val="24292F"/>
+        </w:rPr>
+        <w:t>.</w:t>
+      </w:r>
+      <w:r>
+        <w:rPr>
+          <w:rFonts w:asciiTheme="minorHAnsi" w:hAnsiTheme="minorHAnsi" w:cstheme="minorHAnsi"/>
+          <w:color w:val="24292F"/>
+        </w:rPr>
+        <w:t xml:space="preserve"> Formulario para la creación/edición de Interviews</w:t>
+      </w:r>
+      <w:r>
+        <w:rPr>
+          <w:rFonts w:asciiTheme="minorHAnsi" w:hAnsiTheme="minorHAnsi" w:cstheme="minorHAnsi"/>
+          <w:color w:val="24292F"/>
+        </w:rPr>
+        <w:t>.</w:t>
       </w:r>
     </w:p>
     <w:p>
@@ -7213,9 +9140,46 @@
           <w:color w:val="24292F"/>
         </w:rPr>
       </w:pPr>
+      <w:r>
+        <w:rPr>
+          <w:rFonts w:asciiTheme="minorHAnsi" w:hAnsiTheme="minorHAnsi" w:cstheme="minorHAnsi"/>
+          <w:color w:val="24292F"/>
+        </w:rPr>
+        <w:t xml:space="preserve">La </w:t>
+      </w:r>
+      <w:r>
+        <w:rPr>
+          <w:rFonts w:asciiTheme="minorHAnsi" w:hAnsiTheme="minorHAnsi" w:cstheme="minorHAnsi"/>
+          <w:b/>
+          <w:bCs/>
+          <w:color w:val="24292F"/>
+        </w:rPr>
+        <w:t>vista para la</w:t>
+      </w:r>
+      <w:r>
+        <w:rPr>
+          <w:rFonts w:asciiTheme="minorHAnsi" w:hAnsiTheme="minorHAnsi" w:cstheme="minorHAnsi"/>
+          <w:b/>
+          <w:bCs/>
+          <w:color w:val="24292F"/>
+        </w:rPr>
+        <w:t xml:space="preserve"> Programación de Entrevistas</w:t>
+      </w:r>
+      <w:r>
+        <w:rPr>
+          <w:rFonts w:asciiTheme="minorHAnsi" w:hAnsiTheme="minorHAnsi" w:cstheme="minorHAnsi"/>
+          <w:color w:val="24292F"/>
+        </w:rPr>
+        <w:t xml:space="preserve"> está compuesta de la siguiente manera:</w:t>
+      </w:r>
     </w:p>
     <w:p>
       <w:pPr>
+        <w:pStyle w:val="ListParagraph"/>
+        <w:numPr>
+          <w:ilvl w:val="0"/>
+          <w:numId w:val="10"/>
+        </w:numPr>
         <w:spacing w:line="360" w:lineRule="auto"/>
         <w:jc w:val="both"/>
         <w:rPr>
@@ -7228,11 +9192,33 @@
           <w:rFonts w:asciiTheme="minorHAnsi" w:hAnsiTheme="minorHAnsi" w:cstheme="minorHAnsi"/>
           <w:color w:val="24292F"/>
         </w:rPr>
-        <w:br w:type="page"/>
+        <w:t xml:space="preserve">En la parte superior tenemos un componente </w:t>
+      </w:r>
+      <w:r>
+        <w:rPr>
+          <w:rFonts w:asciiTheme="minorHAnsi" w:hAnsiTheme="minorHAnsi" w:cstheme="minorHAnsi"/>
+          <w:i/>
+          <w:iCs/>
+          <w:color w:val="24292F"/>
+          <w:u w:val="single"/>
+        </w:rPr>
+        <w:t>Text</w:t>
+      </w:r>
+      <w:r>
+        <w:rPr>
+          <w:rFonts w:asciiTheme="minorHAnsi" w:hAnsiTheme="minorHAnsi" w:cstheme="minorHAnsi"/>
+          <w:color w:val="24292F"/>
+        </w:rPr>
+        <w:t xml:space="preserve"> para el encabezado.</w:t>
       </w:r>
     </w:p>
     <w:p>
       <w:pPr>
+        <w:pStyle w:val="ListParagraph"/>
+        <w:numPr>
+          <w:ilvl w:val="0"/>
+          <w:numId w:val="10"/>
+        </w:numPr>
         <w:spacing w:line="360" w:lineRule="auto"/>
         <w:jc w:val="both"/>
         <w:rPr>
@@ -7240,6 +9226,857 @@
           <w:color w:val="24292F"/>
         </w:rPr>
       </w:pPr>
+      <w:r>
+        <w:rPr>
+          <w:rFonts w:asciiTheme="minorHAnsi" w:hAnsiTheme="minorHAnsi" w:cstheme="minorHAnsi"/>
+          <w:color w:val="24292F"/>
+        </w:rPr>
+        <w:t xml:space="preserve">Luego tenemos varios componentes </w:t>
+      </w:r>
+      <w:r>
+        <w:rPr>
+          <w:rFonts w:asciiTheme="minorHAnsi" w:hAnsiTheme="minorHAnsi" w:cstheme="minorHAnsi"/>
+          <w:i/>
+          <w:iCs/>
+          <w:color w:val="24292F"/>
+          <w:u w:val="single"/>
+        </w:rPr>
+        <w:t>Label</w:t>
+      </w:r>
+      <w:r>
+        <w:rPr>
+          <w:rFonts w:asciiTheme="minorHAnsi" w:hAnsiTheme="minorHAnsi" w:cstheme="minorHAnsi"/>
+          <w:color w:val="24292F"/>
+        </w:rPr>
+        <w:t xml:space="preserve"> a los que se le corresponden diferentes componentes</w:t>
+      </w:r>
+      <w:r>
+        <w:rPr>
+          <w:rFonts w:asciiTheme="minorHAnsi" w:hAnsiTheme="minorHAnsi" w:cstheme="minorHAnsi"/>
+          <w:color w:val="24292F"/>
+        </w:rPr>
+        <w:t>:</w:t>
+      </w:r>
+    </w:p>
+    <w:p>
+      <w:pPr>
+        <w:pStyle w:val="ListParagraph"/>
+        <w:numPr>
+          <w:ilvl w:val="1"/>
+          <w:numId w:val="10"/>
+        </w:numPr>
+        <w:spacing w:line="360" w:lineRule="auto"/>
+        <w:jc w:val="both"/>
+        <w:rPr>
+          <w:rFonts w:asciiTheme="minorHAnsi" w:hAnsiTheme="minorHAnsi" w:cstheme="minorHAnsi"/>
+          <w:i/>
+          <w:iCs/>
+          <w:color w:val="24292F"/>
+        </w:rPr>
+      </w:pPr>
+      <w:r>
+        <w:rPr>
+          <w:rFonts w:asciiTheme="minorHAnsi" w:hAnsiTheme="minorHAnsi" w:cstheme="minorHAnsi"/>
+          <w:i/>
+          <w:iCs/>
+          <w:color w:val="24292F"/>
+        </w:rPr>
+        <w:t xml:space="preserve">Date </w:t>
+      </w:r>
+      <w:r>
+        <w:rPr>
+          <w:rFonts w:asciiTheme="minorHAnsi" w:hAnsiTheme="minorHAnsi" w:cstheme="minorHAnsi"/>
+          <w:i/>
+          <w:iCs/>
+          <w:color w:val="24292F"/>
+        </w:rPr>
+        <w:sym w:font="Wingdings" w:char="F0E8"/>
+      </w:r>
+      <w:r>
+        <w:rPr>
+          <w:rFonts w:asciiTheme="minorHAnsi" w:hAnsiTheme="minorHAnsi" w:cstheme="minorHAnsi"/>
+          <w:i/>
+          <w:iCs/>
+          <w:color w:val="24292F"/>
+        </w:rPr>
+        <w:t xml:space="preserve"> </w:t>
+      </w:r>
+      <w:r>
+        <w:rPr>
+          <w:rFonts w:asciiTheme="minorHAnsi" w:hAnsiTheme="minorHAnsi" w:cstheme="minorHAnsi"/>
+          <w:i/>
+          <w:iCs/>
+          <w:color w:val="24292F"/>
+          <w:u w:val="single"/>
+        </w:rPr>
+        <w:t>DatePicker</w:t>
+      </w:r>
+    </w:p>
+    <w:p>
+      <w:pPr>
+        <w:pStyle w:val="ListParagraph"/>
+        <w:numPr>
+          <w:ilvl w:val="1"/>
+          <w:numId w:val="10"/>
+        </w:numPr>
+        <w:spacing w:line="360" w:lineRule="auto"/>
+        <w:jc w:val="both"/>
+        <w:rPr>
+          <w:rFonts w:asciiTheme="minorHAnsi" w:hAnsiTheme="minorHAnsi" w:cstheme="minorHAnsi"/>
+          <w:i/>
+          <w:iCs/>
+          <w:color w:val="24292F"/>
+        </w:rPr>
+      </w:pPr>
+      <w:r>
+        <w:rPr>
+          <w:rFonts w:asciiTheme="minorHAnsi" w:hAnsiTheme="minorHAnsi" w:cstheme="minorHAnsi"/>
+          <w:i/>
+          <w:iCs/>
+          <w:color w:val="24292F"/>
+        </w:rPr>
+        <w:t xml:space="preserve">Time </w:t>
+      </w:r>
+      <w:r>
+        <w:rPr>
+          <w:rFonts w:asciiTheme="minorHAnsi" w:hAnsiTheme="minorHAnsi" w:cstheme="minorHAnsi"/>
+          <w:i/>
+          <w:iCs/>
+          <w:color w:val="24292F"/>
+        </w:rPr>
+        <w:sym w:font="Wingdings" w:char="F0E8"/>
+      </w:r>
+      <w:r>
+        <w:rPr>
+          <w:rFonts w:asciiTheme="minorHAnsi" w:hAnsiTheme="minorHAnsi" w:cstheme="minorHAnsi"/>
+          <w:i/>
+          <w:iCs/>
+          <w:color w:val="24292F"/>
+        </w:rPr>
+        <w:t xml:space="preserve"> </w:t>
+      </w:r>
+      <w:r>
+        <w:rPr>
+          <w:rFonts w:asciiTheme="minorHAnsi" w:hAnsiTheme="minorHAnsi" w:cstheme="minorHAnsi"/>
+          <w:i/>
+          <w:iCs/>
+          <w:color w:val="24292F"/>
+          <w:u w:val="single"/>
+        </w:rPr>
+        <w:t>Spinner</w:t>
+      </w:r>
+      <w:r>
+        <w:rPr>
+          <w:rFonts w:asciiTheme="minorHAnsi" w:hAnsiTheme="minorHAnsi" w:cstheme="minorHAnsi"/>
+          <w:i/>
+          <w:iCs/>
+          <w:color w:val="24292F"/>
+        </w:rPr>
+        <w:t xml:space="preserve"> x2, </w:t>
+      </w:r>
+      <w:r>
+        <w:rPr>
+          <w:rFonts w:asciiTheme="minorHAnsi" w:hAnsiTheme="minorHAnsi" w:cstheme="minorHAnsi"/>
+          <w:i/>
+          <w:iCs/>
+          <w:color w:val="24292F"/>
+          <w:u w:val="single"/>
+        </w:rPr>
+        <w:t>ComboBox</w:t>
+      </w:r>
+    </w:p>
+    <w:p>
+      <w:pPr>
+        <w:pStyle w:val="ListParagraph"/>
+        <w:numPr>
+          <w:ilvl w:val="1"/>
+          <w:numId w:val="10"/>
+        </w:numPr>
+        <w:spacing w:line="360" w:lineRule="auto"/>
+        <w:jc w:val="both"/>
+        <w:rPr>
+          <w:rFonts w:asciiTheme="minorHAnsi" w:hAnsiTheme="minorHAnsi" w:cstheme="minorHAnsi"/>
+          <w:i/>
+          <w:iCs/>
+          <w:color w:val="24292F"/>
+        </w:rPr>
+      </w:pPr>
+      <w:r>
+        <w:rPr>
+          <w:rFonts w:asciiTheme="minorHAnsi" w:hAnsiTheme="minorHAnsi" w:cstheme="minorHAnsi"/>
+          <w:i/>
+          <w:iCs/>
+          <w:color w:val="24292F"/>
+        </w:rPr>
+        <w:t xml:space="preserve">Candidate </w:t>
+      </w:r>
+      <w:r>
+        <w:rPr>
+          <w:rFonts w:asciiTheme="minorHAnsi" w:hAnsiTheme="minorHAnsi" w:cstheme="minorHAnsi"/>
+          <w:i/>
+          <w:iCs/>
+          <w:color w:val="24292F"/>
+        </w:rPr>
+        <w:sym w:font="Wingdings" w:char="F0E8"/>
+      </w:r>
+      <w:r>
+        <w:rPr>
+          <w:rFonts w:asciiTheme="minorHAnsi" w:hAnsiTheme="minorHAnsi" w:cstheme="minorHAnsi"/>
+          <w:i/>
+          <w:iCs/>
+          <w:color w:val="24292F"/>
+        </w:rPr>
+        <w:t xml:space="preserve"> </w:t>
+      </w:r>
+      <w:r>
+        <w:rPr>
+          <w:rFonts w:asciiTheme="minorHAnsi" w:hAnsiTheme="minorHAnsi" w:cstheme="minorHAnsi"/>
+          <w:i/>
+          <w:iCs/>
+          <w:color w:val="24292F"/>
+          <w:u w:val="single"/>
+        </w:rPr>
+        <w:t>ComboBox</w:t>
+      </w:r>
+    </w:p>
+    <w:p>
+      <w:pPr>
+        <w:pStyle w:val="ListParagraph"/>
+        <w:numPr>
+          <w:ilvl w:val="0"/>
+          <w:numId w:val="10"/>
+        </w:numPr>
+        <w:spacing w:line="360" w:lineRule="auto"/>
+        <w:jc w:val="both"/>
+        <w:rPr>
+          <w:rFonts w:asciiTheme="minorHAnsi" w:hAnsiTheme="minorHAnsi" w:cstheme="minorHAnsi"/>
+          <w:color w:val="24292F"/>
+        </w:rPr>
+      </w:pPr>
+      <w:r>
+        <w:rPr>
+          <w:rFonts w:asciiTheme="minorHAnsi" w:hAnsiTheme="minorHAnsi" w:cstheme="minorHAnsi"/>
+          <w:color w:val="24292F"/>
+        </w:rPr>
+        <w:t xml:space="preserve">Al final del formulario se encuentran los componentes </w:t>
+      </w:r>
+      <w:r>
+        <w:rPr>
+          <w:rFonts w:asciiTheme="minorHAnsi" w:hAnsiTheme="minorHAnsi" w:cstheme="minorHAnsi"/>
+          <w:i/>
+          <w:iCs/>
+          <w:color w:val="24292F"/>
+          <w:u w:val="single"/>
+        </w:rPr>
+        <w:t>Button</w:t>
+      </w:r>
+      <w:r>
+        <w:rPr>
+          <w:rFonts w:asciiTheme="minorHAnsi" w:hAnsiTheme="minorHAnsi" w:cstheme="minorHAnsi"/>
+          <w:color w:val="24292F"/>
+        </w:rPr>
+        <w:t xml:space="preserve"> para guardar y cancelar respectivamente</w:t>
+      </w:r>
+      <w:r>
+        <w:rPr>
+          <w:rFonts w:asciiTheme="minorHAnsi" w:hAnsiTheme="minorHAnsi" w:cstheme="minorHAnsi"/>
+          <w:color w:val="24292F"/>
+        </w:rPr>
+        <w:t>.</w:t>
+      </w:r>
+    </w:p>
+    <w:p>
+      <w:pPr>
+        <w:spacing w:line="360" w:lineRule="auto"/>
+        <w:jc w:val="both"/>
+        <w:rPr>
+          <w:rFonts w:asciiTheme="minorHAnsi" w:hAnsiTheme="minorHAnsi" w:cstheme="minorHAnsi"/>
+          <w:color w:val="24292F"/>
+        </w:rPr>
+      </w:pPr>
+    </w:p>
+    <w:p>
+      <w:pPr>
+        <w:spacing w:line="360" w:lineRule="auto"/>
+        <w:jc w:val="both"/>
+        <w:rPr>
+          <w:rFonts w:asciiTheme="minorHAnsi" w:hAnsiTheme="minorHAnsi" w:cstheme="minorHAnsi"/>
+          <w:color w:val="24292F"/>
+        </w:rPr>
+      </w:pPr>
+      <w:r>
+        <w:rPr>
+          <w:noProof/>
+        </w:rPr>
+        <w:lastRenderedPageBreak/>
+        <w:drawing>
+          <wp:inline distT="0" distB="0" distL="0" distR="0" wp14:anchorId="6D325C57" wp14:editId="5531D176">
+            <wp:extent cx="2851481" cy="2706187"/>
+            <wp:effectExtent l="0" t="0" r="0" b="0"/>
+            <wp:docPr id="15" name="Picture 15"/>
+            <wp:cNvGraphicFramePr>
+              <a:graphicFrameLocks xmlns:a="http://schemas.openxmlformats.org/drawingml/2006/main" noChangeAspect="1"/>
+            </wp:cNvGraphicFramePr>
+            <a:graphic xmlns:a="http://schemas.openxmlformats.org/drawingml/2006/main">
+              <a:graphicData uri="http://schemas.openxmlformats.org/drawingml/2006/picture">
+                <pic:pic xmlns:pic="http://schemas.openxmlformats.org/drawingml/2006/picture">
+                  <pic:nvPicPr>
+                    <pic:cNvPr id="1" name=""/>
+                    <pic:cNvPicPr/>
+                  </pic:nvPicPr>
+                  <pic:blipFill rotWithShape="1">
+                    <a:blip r:embed="rId16"/>
+                    <a:srcRect l="84065" t="8010" r="1895" b="51443"/>
+                    <a:stretch/>
+                  </pic:blipFill>
+                  <pic:spPr bwMode="auto">
+                    <a:xfrm>
+                      <a:off x="0" y="0"/>
+                      <a:ext cx="2879625" cy="2732897"/>
+                    </a:xfrm>
+                    <a:prstGeom prst="rect">
+                      <a:avLst/>
+                    </a:prstGeom>
+                    <a:ln>
+                      <a:noFill/>
+                    </a:ln>
+                    <a:extLst>
+                      <a:ext uri="{53640926-AAD7-44D8-BBD7-CCE9431645EC}">
+                        <a14:shadowObscured xmlns:a14="http://schemas.microsoft.com/office/drawing/2010/main"/>
+                      </a:ext>
+                    </a:extLst>
+                  </pic:spPr>
+                </pic:pic>
+              </a:graphicData>
+            </a:graphic>
+          </wp:inline>
+        </w:drawing>
+      </w:r>
+      <w:r>
+        <w:rPr>
+          <w:rFonts w:asciiTheme="minorHAnsi" w:hAnsiTheme="minorHAnsi" w:cstheme="minorHAnsi"/>
+          <w:color w:val="24292F"/>
+        </w:rPr>
+        <w:t xml:space="preserve">  </w:t>
+      </w:r>
+      <w:r>
+        <w:rPr>
+          <w:noProof/>
+        </w:rPr>
+        <w:drawing>
+          <wp:inline distT="0" distB="0" distL="0" distR="0" wp14:anchorId="02EF7E1E" wp14:editId="59285C6B">
+            <wp:extent cx="2764790" cy="2705826"/>
+            <wp:effectExtent l="0" t="0" r="0" b="0"/>
+            <wp:docPr id="26" name="Picture 26" descr="Graphical user interface, application&#10;&#10;Description automatically generated"/>
+            <wp:cNvGraphicFramePr>
+              <a:graphicFrameLocks xmlns:a="http://schemas.openxmlformats.org/drawingml/2006/main" noChangeAspect="1"/>
+            </wp:cNvGraphicFramePr>
+            <a:graphic xmlns:a="http://schemas.openxmlformats.org/drawingml/2006/main">
+              <a:graphicData uri="http://schemas.openxmlformats.org/drawingml/2006/picture">
+                <pic:pic xmlns:pic="http://schemas.openxmlformats.org/drawingml/2006/picture">
+                  <pic:nvPicPr>
+                    <pic:cNvPr id="26" name="Picture 26" descr="Graphical user interface, application&#10;&#10;Description automatically generated"/>
+                    <pic:cNvPicPr/>
+                  </pic:nvPicPr>
+                  <pic:blipFill rotWithShape="1">
+                    <a:blip r:embed="rId17"/>
+                    <a:srcRect l="73820" t="19413" r="15086" b="45048"/>
+                    <a:stretch/>
+                  </pic:blipFill>
+                  <pic:spPr bwMode="auto">
+                    <a:xfrm>
+                      <a:off x="0" y="0"/>
+                      <a:ext cx="2774784" cy="2715607"/>
+                    </a:xfrm>
+                    <a:prstGeom prst="rect">
+                      <a:avLst/>
+                    </a:prstGeom>
+                    <a:ln>
+                      <a:noFill/>
+                    </a:ln>
+                    <a:extLst>
+                      <a:ext uri="{53640926-AAD7-44D8-BBD7-CCE9431645EC}">
+                        <a14:shadowObscured xmlns:a14="http://schemas.microsoft.com/office/drawing/2010/main"/>
+                      </a:ext>
+                    </a:extLst>
+                  </pic:spPr>
+                </pic:pic>
+              </a:graphicData>
+            </a:graphic>
+          </wp:inline>
+        </w:drawing>
+      </w:r>
+    </w:p>
+    <w:p>
+      <w:pPr>
+        <w:spacing w:line="360" w:lineRule="auto"/>
+        <w:jc w:val="both"/>
+        <w:rPr>
+          <w:rFonts w:asciiTheme="minorHAnsi" w:hAnsiTheme="minorHAnsi" w:cstheme="minorHAnsi"/>
+          <w:color w:val="24292F"/>
+        </w:rPr>
+      </w:pPr>
+      <w:r>
+        <w:rPr>
+          <w:noProof/>
+        </w:rPr>
+        <w:drawing>
+          <wp:inline distT="0" distB="0" distL="0" distR="0" wp14:anchorId="73D8CB19" wp14:editId="3F98A9E0">
+            <wp:extent cx="2851150" cy="3352761"/>
+            <wp:effectExtent l="0" t="0" r="0" b="0"/>
+            <wp:docPr id="16" name="Picture 16"/>
+            <wp:cNvGraphicFramePr>
+              <a:graphicFrameLocks xmlns:a="http://schemas.openxmlformats.org/drawingml/2006/main" noChangeAspect="1"/>
+            </wp:cNvGraphicFramePr>
+            <a:graphic xmlns:a="http://schemas.openxmlformats.org/drawingml/2006/main">
+              <a:graphicData uri="http://schemas.openxmlformats.org/drawingml/2006/picture">
+                <pic:pic xmlns:pic="http://schemas.openxmlformats.org/drawingml/2006/picture">
+                  <pic:nvPicPr>
+                    <pic:cNvPr id="1" name=""/>
+                    <pic:cNvPicPr/>
+                  </pic:nvPicPr>
+                  <pic:blipFill rotWithShape="1">
+                    <a:blip r:embed="rId18"/>
+                    <a:srcRect l="85193" t="4841" r="789" b="44638"/>
+                    <a:stretch/>
+                  </pic:blipFill>
+                  <pic:spPr bwMode="auto">
+                    <a:xfrm>
+                      <a:off x="0" y="0"/>
+                      <a:ext cx="2888718" cy="3396939"/>
+                    </a:xfrm>
+                    <a:prstGeom prst="rect">
+                      <a:avLst/>
+                    </a:prstGeom>
+                    <a:ln>
+                      <a:noFill/>
+                    </a:ln>
+                    <a:extLst>
+                      <a:ext uri="{53640926-AAD7-44D8-BBD7-CCE9431645EC}">
+                        <a14:shadowObscured xmlns:a14="http://schemas.microsoft.com/office/drawing/2010/main"/>
+                      </a:ext>
+                    </a:extLst>
+                  </pic:spPr>
+                </pic:pic>
+              </a:graphicData>
+            </a:graphic>
+          </wp:inline>
+        </w:drawing>
+      </w:r>
+      <w:r>
+        <w:rPr>
+          <w:rFonts w:asciiTheme="minorHAnsi" w:hAnsiTheme="minorHAnsi" w:cstheme="minorHAnsi"/>
+          <w:color w:val="24292F"/>
+        </w:rPr>
+        <w:t xml:space="preserve">  </w:t>
+      </w:r>
+      <w:r>
+        <w:rPr>
+          <w:noProof/>
+        </w:rPr>
+        <w:drawing>
+          <wp:inline distT="0" distB="0" distL="0" distR="0" wp14:anchorId="642BB8A8" wp14:editId="32DDC23E">
+            <wp:extent cx="2809037" cy="3356610"/>
+            <wp:effectExtent l="0" t="0" r="0" b="0"/>
+            <wp:docPr id="24" name="Picture 24" descr="Graphical user interface, text, application&#10;&#10;Description automatically generated"/>
+            <wp:cNvGraphicFramePr>
+              <a:graphicFrameLocks xmlns:a="http://schemas.openxmlformats.org/drawingml/2006/main" noChangeAspect="1"/>
+            </wp:cNvGraphicFramePr>
+            <a:graphic xmlns:a="http://schemas.openxmlformats.org/drawingml/2006/main">
+              <a:graphicData uri="http://schemas.openxmlformats.org/drawingml/2006/picture">
+                <pic:pic xmlns:pic="http://schemas.openxmlformats.org/drawingml/2006/picture">
+                  <pic:nvPicPr>
+                    <pic:cNvPr id="24" name="Picture 24" descr="Graphical user interface, text, application&#10;&#10;Description automatically generated"/>
+                    <pic:cNvPicPr/>
+                  </pic:nvPicPr>
+                  <pic:blipFill rotWithShape="1">
+                    <a:blip r:embed="rId19"/>
+                    <a:srcRect l="72199" t="14319" r="13647" b="40292"/>
+                    <a:stretch/>
+                  </pic:blipFill>
+                  <pic:spPr bwMode="auto">
+                    <a:xfrm>
+                      <a:off x="0" y="0"/>
+                      <a:ext cx="2824261" cy="3374802"/>
+                    </a:xfrm>
+                    <a:prstGeom prst="rect">
+                      <a:avLst/>
+                    </a:prstGeom>
+                    <a:ln>
+                      <a:noFill/>
+                    </a:ln>
+                    <a:extLst>
+                      <a:ext uri="{53640926-AAD7-44D8-BBD7-CCE9431645EC}">
+                        <a14:shadowObscured xmlns:a14="http://schemas.microsoft.com/office/drawing/2010/main"/>
+                      </a:ext>
+                    </a:extLst>
+                  </pic:spPr>
+                </pic:pic>
+              </a:graphicData>
+            </a:graphic>
+          </wp:inline>
+        </w:drawing>
+      </w:r>
+    </w:p>
+    <w:p>
+      <w:pPr>
+        <w:spacing w:line="360" w:lineRule="auto"/>
+        <w:jc w:val="both"/>
+        <w:rPr>
+          <w:rFonts w:asciiTheme="minorHAnsi" w:hAnsiTheme="minorHAnsi" w:cstheme="minorHAnsi"/>
+          <w:color w:val="24292F"/>
+        </w:rPr>
+      </w:pPr>
+      <w:r>
+        <w:rPr>
+          <w:rFonts w:asciiTheme="minorHAnsi" w:hAnsiTheme="minorHAnsi" w:cstheme="minorHAnsi"/>
+          <w:color w:val="24292F"/>
+        </w:rPr>
+        <w:t>5.Vistas para la consulta de datos específicos</w:t>
+      </w:r>
+    </w:p>
+    <w:p>
+      <w:pPr>
+        <w:spacing w:line="360" w:lineRule="auto"/>
+        <w:jc w:val="both"/>
+        <w:rPr>
+          <w:rFonts w:asciiTheme="minorHAnsi" w:hAnsiTheme="minorHAnsi" w:cstheme="minorHAnsi"/>
+          <w:color w:val="24292F"/>
+        </w:rPr>
+      </w:pPr>
+      <w:r>
+        <w:rPr>
+          <w:rFonts w:asciiTheme="minorHAnsi" w:hAnsiTheme="minorHAnsi" w:cstheme="minorHAnsi"/>
+          <w:color w:val="24292F"/>
+        </w:rPr>
+        <w:t>La</w:t>
+      </w:r>
+      <w:r>
+        <w:rPr>
+          <w:rFonts w:asciiTheme="minorHAnsi" w:hAnsiTheme="minorHAnsi" w:cstheme="minorHAnsi"/>
+          <w:color w:val="24292F"/>
+        </w:rPr>
+        <w:t>s</w:t>
+      </w:r>
+      <w:r>
+        <w:rPr>
+          <w:rFonts w:asciiTheme="minorHAnsi" w:hAnsiTheme="minorHAnsi" w:cstheme="minorHAnsi"/>
+          <w:color w:val="24292F"/>
+        </w:rPr>
+        <w:t xml:space="preserve"> </w:t>
+      </w:r>
+      <w:r>
+        <w:rPr>
+          <w:rFonts w:asciiTheme="minorHAnsi" w:hAnsiTheme="minorHAnsi" w:cstheme="minorHAnsi"/>
+          <w:b/>
+          <w:bCs/>
+          <w:color w:val="24292F"/>
+        </w:rPr>
+        <w:t>vista</w:t>
+      </w:r>
+      <w:r>
+        <w:rPr>
+          <w:rFonts w:asciiTheme="minorHAnsi" w:hAnsiTheme="minorHAnsi" w:cstheme="minorHAnsi"/>
+          <w:b/>
+          <w:bCs/>
+          <w:color w:val="24292F"/>
+        </w:rPr>
+        <w:t>s</w:t>
+      </w:r>
+      <w:r>
+        <w:rPr>
+          <w:rFonts w:asciiTheme="minorHAnsi" w:hAnsiTheme="minorHAnsi" w:cstheme="minorHAnsi"/>
+          <w:b/>
+          <w:bCs/>
+          <w:color w:val="24292F"/>
+        </w:rPr>
+        <w:t xml:space="preserve"> para la </w:t>
+      </w:r>
+      <w:r>
+        <w:rPr>
+          <w:rFonts w:asciiTheme="minorHAnsi" w:hAnsiTheme="minorHAnsi" w:cstheme="minorHAnsi"/>
+          <w:b/>
+          <w:bCs/>
+          <w:color w:val="24292F"/>
+        </w:rPr>
+        <w:t xml:space="preserve">consulta de datos específicos, </w:t>
+      </w:r>
+      <w:r>
+        <w:rPr>
+          <w:rFonts w:asciiTheme="minorHAnsi" w:hAnsiTheme="minorHAnsi" w:cstheme="minorHAnsi"/>
+          <w:color w:val="24292F"/>
+        </w:rPr>
+        <w:t>ya sea de una compañía, un candidato, una oferta de trabajo o una entrevista</w:t>
+      </w:r>
+      <w:r>
+        <w:rPr>
+          <w:rFonts w:asciiTheme="minorHAnsi" w:hAnsiTheme="minorHAnsi" w:cstheme="minorHAnsi"/>
+          <w:b/>
+          <w:bCs/>
+          <w:color w:val="24292F"/>
+        </w:rPr>
+        <w:t xml:space="preserve"> </w:t>
+      </w:r>
+      <w:r>
+        <w:rPr>
+          <w:rFonts w:asciiTheme="minorHAnsi" w:hAnsiTheme="minorHAnsi" w:cstheme="minorHAnsi"/>
+          <w:color w:val="24292F"/>
+        </w:rPr>
+        <w:t>está compuesta de la siguiente manera:</w:t>
+      </w:r>
+    </w:p>
+    <w:p>
+      <w:pPr>
+        <w:pStyle w:val="ListParagraph"/>
+        <w:numPr>
+          <w:ilvl w:val="0"/>
+          <w:numId w:val="10"/>
+        </w:numPr>
+        <w:spacing w:line="360" w:lineRule="auto"/>
+        <w:jc w:val="both"/>
+        <w:rPr>
+          <w:rFonts w:asciiTheme="minorHAnsi" w:hAnsiTheme="minorHAnsi" w:cstheme="minorHAnsi"/>
+          <w:color w:val="24292F"/>
+        </w:rPr>
+      </w:pPr>
+      <w:r>
+        <w:rPr>
+          <w:rFonts w:asciiTheme="minorHAnsi" w:hAnsiTheme="minorHAnsi" w:cstheme="minorHAnsi"/>
+          <w:color w:val="24292F"/>
+        </w:rPr>
+        <w:t xml:space="preserve">En la parte superior tenemos un componente </w:t>
+      </w:r>
+      <w:r>
+        <w:rPr>
+          <w:rFonts w:asciiTheme="minorHAnsi" w:hAnsiTheme="minorHAnsi" w:cstheme="minorHAnsi"/>
+          <w:i/>
+          <w:iCs/>
+          <w:color w:val="24292F"/>
+          <w:u w:val="single"/>
+        </w:rPr>
+        <w:t>Text</w:t>
+      </w:r>
+      <w:r>
+        <w:rPr>
+          <w:rFonts w:asciiTheme="minorHAnsi" w:hAnsiTheme="minorHAnsi" w:cstheme="minorHAnsi"/>
+          <w:color w:val="24292F"/>
+        </w:rPr>
+        <w:t xml:space="preserve"> para el encabezado</w:t>
+      </w:r>
+      <w:r>
+        <w:rPr>
+          <w:rFonts w:asciiTheme="minorHAnsi" w:hAnsiTheme="minorHAnsi" w:cstheme="minorHAnsi"/>
+          <w:color w:val="24292F"/>
+        </w:rPr>
+        <w:t xml:space="preserve">, en el caso de la </w:t>
+      </w:r>
+      <w:r>
+        <w:rPr>
+          <w:rFonts w:asciiTheme="minorHAnsi" w:hAnsiTheme="minorHAnsi" w:cstheme="minorHAnsi"/>
+          <w:color w:val="24292F"/>
+        </w:rPr>
+        <w:t>compañía</w:t>
+      </w:r>
+      <w:r>
+        <w:rPr>
+          <w:rFonts w:asciiTheme="minorHAnsi" w:hAnsiTheme="minorHAnsi" w:cstheme="minorHAnsi"/>
+          <w:color w:val="24292F"/>
+        </w:rPr>
+        <w:t xml:space="preserve"> y el candidato </w:t>
+      </w:r>
+      <w:r>
+        <w:rPr>
+          <w:rFonts w:asciiTheme="minorHAnsi" w:hAnsiTheme="minorHAnsi" w:cstheme="minorHAnsi"/>
+          <w:color w:val="24292F"/>
+        </w:rPr>
+        <w:t>el texto es el nombre correspondiente.</w:t>
+      </w:r>
+    </w:p>
+    <w:p>
+      <w:pPr>
+        <w:pStyle w:val="ListParagraph"/>
+        <w:numPr>
+          <w:ilvl w:val="0"/>
+          <w:numId w:val="10"/>
+        </w:numPr>
+        <w:spacing w:line="360" w:lineRule="auto"/>
+        <w:jc w:val="both"/>
+        <w:rPr>
+          <w:rFonts w:asciiTheme="minorHAnsi" w:hAnsiTheme="minorHAnsi" w:cstheme="minorHAnsi"/>
+          <w:color w:val="24292F"/>
+        </w:rPr>
+      </w:pPr>
+      <w:r>
+        <w:rPr>
+          <w:rFonts w:asciiTheme="minorHAnsi" w:hAnsiTheme="minorHAnsi" w:cstheme="minorHAnsi"/>
+          <w:color w:val="24292F"/>
+        </w:rPr>
+        <w:t xml:space="preserve">Luego tenemos varios componentes </w:t>
+      </w:r>
+      <w:r>
+        <w:rPr>
+          <w:rFonts w:asciiTheme="minorHAnsi" w:hAnsiTheme="minorHAnsi" w:cstheme="minorHAnsi"/>
+          <w:i/>
+          <w:iCs/>
+          <w:color w:val="24292F"/>
+          <w:u w:val="single"/>
+        </w:rPr>
+        <w:t>Label</w:t>
+      </w:r>
+      <w:r>
+        <w:rPr>
+          <w:rFonts w:asciiTheme="minorHAnsi" w:hAnsiTheme="minorHAnsi" w:cstheme="minorHAnsi"/>
+          <w:color w:val="24292F"/>
+        </w:rPr>
+        <w:t xml:space="preserve"> a los que se le </w:t>
+      </w:r>
+      <w:r>
+        <w:rPr>
+          <w:rFonts w:asciiTheme="minorHAnsi" w:hAnsiTheme="minorHAnsi" w:cstheme="minorHAnsi"/>
+          <w:color w:val="24292F"/>
+        </w:rPr>
+        <w:t xml:space="preserve">corresponden otros componentes </w:t>
+      </w:r>
+      <w:r>
+        <w:rPr>
+          <w:rFonts w:asciiTheme="minorHAnsi" w:hAnsiTheme="minorHAnsi" w:cstheme="minorHAnsi"/>
+          <w:i/>
+          <w:iCs/>
+          <w:color w:val="24292F"/>
+          <w:u w:val="single"/>
+        </w:rPr>
+        <w:t>Text</w:t>
+      </w:r>
+      <w:r>
+        <w:rPr>
+          <w:rFonts w:asciiTheme="minorHAnsi" w:hAnsiTheme="minorHAnsi" w:cstheme="minorHAnsi"/>
+          <w:color w:val="24292F"/>
+        </w:rPr>
+        <w:t>.</w:t>
+      </w:r>
+    </w:p>
+    <w:p>
+      <w:pPr>
+        <w:pStyle w:val="ListParagraph"/>
+        <w:numPr>
+          <w:ilvl w:val="0"/>
+          <w:numId w:val="10"/>
+        </w:numPr>
+        <w:spacing w:line="360" w:lineRule="auto"/>
+        <w:jc w:val="both"/>
+        <w:rPr>
+          <w:rFonts w:asciiTheme="minorHAnsi" w:hAnsiTheme="minorHAnsi" w:cstheme="minorHAnsi"/>
+          <w:color w:val="24292F"/>
+        </w:rPr>
+      </w:pPr>
+      <w:r>
+        <w:rPr>
+          <w:rFonts w:asciiTheme="minorHAnsi" w:hAnsiTheme="minorHAnsi" w:cstheme="minorHAnsi"/>
+          <w:color w:val="24292F"/>
+        </w:rPr>
+        <w:t xml:space="preserve">En la parte inferior de cada vista se encuentran los componentes </w:t>
+      </w:r>
+      <w:r>
+        <w:rPr>
+          <w:rFonts w:asciiTheme="minorHAnsi" w:hAnsiTheme="minorHAnsi" w:cstheme="minorHAnsi"/>
+          <w:i/>
+          <w:iCs/>
+          <w:color w:val="24292F"/>
+          <w:u w:val="single"/>
+        </w:rPr>
+        <w:t>Button</w:t>
+      </w:r>
+      <w:r>
+        <w:rPr>
+          <w:rFonts w:asciiTheme="minorHAnsi" w:hAnsiTheme="minorHAnsi" w:cstheme="minorHAnsi"/>
+          <w:color w:val="24292F"/>
+        </w:rPr>
+        <w:t xml:space="preserve">, </w:t>
+      </w:r>
+      <w:r>
+        <w:rPr>
+          <w:rFonts w:asciiTheme="minorHAnsi" w:hAnsiTheme="minorHAnsi" w:cstheme="minorHAnsi"/>
+          <w:i/>
+          <w:iCs/>
+          <w:color w:val="24292F"/>
+        </w:rPr>
+        <w:t xml:space="preserve">Edit </w:t>
+      </w:r>
+      <w:r>
+        <w:rPr>
+          <w:rFonts w:asciiTheme="minorHAnsi" w:hAnsiTheme="minorHAnsi" w:cstheme="minorHAnsi"/>
+          <w:color w:val="24292F"/>
+        </w:rPr>
+        <w:t xml:space="preserve">y </w:t>
+      </w:r>
+      <w:r>
+        <w:rPr>
+          <w:rFonts w:asciiTheme="minorHAnsi" w:hAnsiTheme="minorHAnsi" w:cstheme="minorHAnsi"/>
+          <w:i/>
+          <w:iCs/>
+          <w:color w:val="24292F"/>
+        </w:rPr>
+        <w:t>Back</w:t>
+      </w:r>
+      <w:r>
+        <w:rPr>
+          <w:rFonts w:asciiTheme="minorHAnsi" w:hAnsiTheme="minorHAnsi" w:cstheme="minorHAnsi"/>
+          <w:color w:val="24292F"/>
+        </w:rPr>
+        <w:t xml:space="preserve">, a través de los cuales se accede a las correspondientes vistas de edición, y se </w:t>
+      </w:r>
+      <w:r>
+        <w:rPr>
+          <w:rFonts w:asciiTheme="minorHAnsi" w:hAnsiTheme="minorHAnsi" w:cstheme="minorHAnsi"/>
+          <w:color w:val="24292F"/>
+        </w:rPr>
+        <w:lastRenderedPageBreak/>
+        <w:t>regresa a la vista principal</w:t>
+      </w:r>
+      <w:r>
+        <w:rPr>
+          <w:rFonts w:asciiTheme="minorHAnsi" w:hAnsiTheme="minorHAnsi" w:cstheme="minorHAnsi"/>
+          <w:color w:val="24292F"/>
+        </w:rPr>
+        <w:t xml:space="preserve"> respectivamente</w:t>
+      </w:r>
+      <w:r>
+        <w:rPr>
+          <w:rFonts w:asciiTheme="minorHAnsi" w:hAnsiTheme="minorHAnsi" w:cstheme="minorHAnsi"/>
+          <w:color w:val="24292F"/>
+        </w:rPr>
+        <w:t xml:space="preserve">, en el caso de </w:t>
+      </w:r>
+      <w:r>
+        <w:rPr>
+          <w:rFonts w:asciiTheme="minorHAnsi" w:hAnsiTheme="minorHAnsi" w:cstheme="minorHAnsi"/>
+          <w:color w:val="24292F"/>
+        </w:rPr>
+        <w:t>la vista de oferta de trabajo</w:t>
+      </w:r>
+      <w:r>
+        <w:rPr>
+          <w:rFonts w:asciiTheme="minorHAnsi" w:hAnsiTheme="minorHAnsi" w:cstheme="minorHAnsi"/>
+          <w:color w:val="24292F"/>
+        </w:rPr>
+        <w:t xml:space="preserve"> también hay un botón de </w:t>
+      </w:r>
+      <w:r>
+        <w:rPr>
+          <w:rFonts w:asciiTheme="minorHAnsi" w:hAnsiTheme="minorHAnsi" w:cstheme="minorHAnsi"/>
+          <w:i/>
+          <w:iCs/>
+          <w:color w:val="24292F"/>
+        </w:rPr>
+        <w:t>Apply</w:t>
+      </w:r>
+      <w:r>
+        <w:rPr>
+          <w:rFonts w:asciiTheme="minorHAnsi" w:hAnsiTheme="minorHAnsi" w:cstheme="minorHAnsi"/>
+          <w:color w:val="24292F"/>
+        </w:rPr>
+        <w:t>.</w:t>
+      </w:r>
     </w:p>
     <w:p>
       <w:pPr>
@@ -7810,6 +10647,95 @@
     </w:lvl>
   </w:abstractNum>
   <w:abstractNum w:abstractNumId="3" w15:restartNumberingAfterBreak="0">
+    <w:nsid w:val="2BB44A8D"/>
+    <w:multiLevelType w:val="hybridMultilevel"/>
+    <w:tmpl w:val="55088852"/>
+    <w:lvl w:ilvl="0" w:tplc="81BA447A">
+      <w:start w:val="1"/>
+      <w:numFmt w:val="decimal"/>
+      <w:lvlText w:val="%1."/>
+      <w:lvlJc w:val="left"/>
+      <w:pPr>
+        <w:ind w:left="720" w:hanging="360"/>
+      </w:pPr>
+      <w:rPr>
+        <w:rFonts w:hint="default"/>
+      </w:rPr>
+    </w:lvl>
+    <w:lvl w:ilvl="1" w:tplc="04090019" w:tentative="1">
+      <w:start w:val="1"/>
+      <w:numFmt w:val="lowerLetter"/>
+      <w:lvlText w:val="%2."/>
+      <w:lvlJc w:val="left"/>
+      <w:pPr>
+        <w:ind w:left="1440" w:hanging="360"/>
+      </w:pPr>
+    </w:lvl>
+    <w:lvl w:ilvl="2" w:tplc="0409001B" w:tentative="1">
+      <w:start w:val="1"/>
+      <w:numFmt w:val="lowerRoman"/>
+      <w:lvlText w:val="%3."/>
+      <w:lvlJc w:val="right"/>
+      <w:pPr>
+        <w:ind w:left="2160" w:hanging="180"/>
+      </w:pPr>
+    </w:lvl>
+    <w:lvl w:ilvl="3" w:tplc="0409000F" w:tentative="1">
+      <w:start w:val="1"/>
+      <w:numFmt w:val="decimal"/>
+      <w:lvlText w:val="%4."/>
+      <w:lvlJc w:val="left"/>
+      <w:pPr>
+        <w:ind w:left="2880" w:hanging="360"/>
+      </w:pPr>
+    </w:lvl>
+    <w:lvl w:ilvl="4" w:tplc="04090019" w:tentative="1">
+      <w:start w:val="1"/>
+      <w:numFmt w:val="lowerLetter"/>
+      <w:lvlText w:val="%5."/>
+      <w:lvlJc w:val="left"/>
+      <w:pPr>
+        <w:ind w:left="3600" w:hanging="360"/>
+      </w:pPr>
+    </w:lvl>
+    <w:lvl w:ilvl="5" w:tplc="0409001B" w:tentative="1">
+      <w:start w:val="1"/>
+      <w:numFmt w:val="lowerRoman"/>
+      <w:lvlText w:val="%6."/>
+      <w:lvlJc w:val="right"/>
+      <w:pPr>
+        <w:ind w:left="4320" w:hanging="180"/>
+      </w:pPr>
+    </w:lvl>
+    <w:lvl w:ilvl="6" w:tplc="0409000F" w:tentative="1">
+      <w:start w:val="1"/>
+      <w:numFmt w:val="decimal"/>
+      <w:lvlText w:val="%7."/>
+      <w:lvlJc w:val="left"/>
+      <w:pPr>
+        <w:ind w:left="5040" w:hanging="360"/>
+      </w:pPr>
+    </w:lvl>
+    <w:lvl w:ilvl="7" w:tplc="04090019" w:tentative="1">
+      <w:start w:val="1"/>
+      <w:numFmt w:val="lowerLetter"/>
+      <w:lvlText w:val="%8."/>
+      <w:lvlJc w:val="left"/>
+      <w:pPr>
+        <w:ind w:left="5760" w:hanging="360"/>
+      </w:pPr>
+    </w:lvl>
+    <w:lvl w:ilvl="8" w:tplc="0409001B" w:tentative="1">
+      <w:start w:val="1"/>
+      <w:numFmt w:val="lowerRoman"/>
+      <w:lvlText w:val="%9."/>
+      <w:lvlJc w:val="right"/>
+      <w:pPr>
+        <w:ind w:left="6480" w:hanging="180"/>
+      </w:pPr>
+    </w:lvl>
+  </w:abstractNum>
+  <w:abstractNum w:abstractNumId="4" w15:restartNumberingAfterBreak="0">
     <w:nsid w:val="35803870"/>
     <w:multiLevelType w:val="hybridMultilevel"/>
     <w:tmpl w:val="9D569BDC"/>
@@ -7940,7 +10866,7 @@
       </w:rPr>
     </w:lvl>
   </w:abstractNum>
-  <w:abstractNum w:abstractNumId="4" w15:restartNumberingAfterBreak="0">
+  <w:abstractNum w:abstractNumId="5" w15:restartNumberingAfterBreak="0">
     <w:nsid w:val="5CFA19D9"/>
     <w:multiLevelType w:val="hybridMultilevel"/>
     <w:tmpl w:val="97DE986C"/>
@@ -8053,7 +10979,7 @@
       </w:rPr>
     </w:lvl>
   </w:abstractNum>
-  <w:abstractNum w:abstractNumId="5" w15:restartNumberingAfterBreak="0">
+  <w:abstractNum w:abstractNumId="6" w15:restartNumberingAfterBreak="0">
     <w:nsid w:val="72143E39"/>
     <w:multiLevelType w:val="hybridMultilevel"/>
     <w:tmpl w:val="87404C30"/>
@@ -8166,7 +11092,7 @@
       </w:rPr>
     </w:lvl>
   </w:abstractNum>
-  <w:abstractNum w:abstractNumId="6" w15:restartNumberingAfterBreak="0">
+  <w:abstractNum w:abstractNumId="7" w15:restartNumberingAfterBreak="0">
     <w:nsid w:val="79463D64"/>
     <w:multiLevelType w:val="hybridMultilevel"/>
     <w:tmpl w:val="E0D4BA9A"/>
@@ -8297,7 +11223,7 @@
       </w:rPr>
     </w:lvl>
   </w:abstractNum>
-  <w:abstractNum w:abstractNumId="7" w15:restartNumberingAfterBreak="0">
+  <w:abstractNum w:abstractNumId="8" w15:restartNumberingAfterBreak="0">
     <w:nsid w:val="7EAE3116"/>
     <w:multiLevelType w:val="hybridMultilevel"/>
     <w:tmpl w:val="6838BC3C"/>
@@ -8414,25 +11340,40 @@
     <w:abstractNumId w:val="0"/>
   </w:num>
   <w:num w:numId="2" w16cid:durableId="521751227">
-    <w:abstractNumId w:val="6"/>
+    <w:abstractNumId w:val="7"/>
   </w:num>
   <w:num w:numId="3" w16cid:durableId="2039499785">
     <w:abstractNumId w:val="1"/>
   </w:num>
   <w:num w:numId="4" w16cid:durableId="1834907724">
-    <w:abstractNumId w:val="3"/>
+    <w:abstractNumId w:val="4"/>
   </w:num>
   <w:num w:numId="5" w16cid:durableId="1709985072">
-    <w:abstractNumId w:val="5"/>
+    <w:abstractNumId w:val="6"/>
   </w:num>
   <w:num w:numId="6" w16cid:durableId="2030521406">
-    <w:abstractNumId w:val="7"/>
+    <w:abstractNumId w:val="8"/>
   </w:num>
   <w:num w:numId="7" w16cid:durableId="646670631">
     <w:abstractNumId w:val="2"/>
   </w:num>
   <w:num w:numId="8" w16cid:durableId="1991713741">
-    <w:abstractNumId w:val="4"/>
+    <w:abstractNumId w:val="5"/>
+  </w:num>
+  <w:num w:numId="9" w16cid:durableId="1951737299">
+    <w:abstractNumId w:val="3"/>
+  </w:num>
+  <w:num w:numId="10" w16cid:durableId="1749107315">
+    <w:abstractNumId w:val="2"/>
+    <w:lvlOverride w:ilvl="0"/>
+    <w:lvlOverride w:ilvl="1"/>
+    <w:lvlOverride w:ilvl="2"/>
+    <w:lvlOverride w:ilvl="3"/>
+    <w:lvlOverride w:ilvl="4"/>
+    <w:lvlOverride w:ilvl="5"/>
+    <w:lvlOverride w:ilvl="6"/>
+    <w:lvlOverride w:ilvl="7"/>
+    <w:lvlOverride w:ilvl="8"/>
   </w:num>
 </w:numbering>
 </file>
@@ -8831,6 +11772,7 @@
   <w:style w:type="paragraph" w:default="1" w:styleId="Normal">
     <w:name w:val="Normal"/>
     <w:qFormat/>
+    <w:rsid w:val="0034080D"/>
   </w:style>
   <w:style w:type="paragraph" w:styleId="Heading1">
     <w:name w:val="heading 1"/>

</xml_diff>